<commit_message>
update pirut of snapshots
</commit_message>
<xml_diff>
--- a/uvm_expt_files/Kmeans_snapshots/פירוט.docx
+++ b/uvm_expt_files/Kmeans_snapshots/פירוט.docx
@@ -150,7 +150,6 @@
           <w:p>
             <w:pPr>
               <w:rPr>
-                <w:rFonts w:hint="cs"/>
                 <w:rtl/>
               </w:rPr>
             </w:pPr>
@@ -213,7 +212,23 @@
                 <w:rFonts w:hint="cs"/>
                 <w:rtl/>
               </w:rPr>
-              <w:t>, עם נקודות וסנטוראידים זהים ל</w:t>
+              <w:t xml:space="preserve">, עם נקודות </w:t>
+            </w:r>
+            <w:proofErr w:type="spellStart"/>
+            <w:r>
+              <w:rPr>
+                <w:rFonts w:hint="cs"/>
+                <w:rtl/>
+              </w:rPr>
+              <w:t>וסנטוראידים</w:t>
+            </w:r>
+            <w:proofErr w:type="spellEnd"/>
+            <w:r>
+              <w:rPr>
+                <w:rFonts w:hint="cs"/>
+                <w:rtl/>
+              </w:rPr>
+              <w:t xml:space="preserve"> זהים ל</w:t>
             </w:r>
             <w:r>
               <w:t>top</w:t>
@@ -273,7 +288,6 @@
                 <w:numId w:val="1"/>
               </w:numPr>
               <w:rPr>
-                <w:rFonts w:hint="cs"/>
                 <w:rtl/>
               </w:rPr>
             </w:pPr>
@@ -295,7 +309,23 @@
                 <w:rFonts w:hint="cs"/>
                 <w:rtl/>
               </w:rPr>
-              <w:t xml:space="preserve"> שנוכל לקרוא סנטרואידים בסוף החישוב ולהשוות למה שקיבלנו בפרויקט א'.</w:t>
+              <w:t xml:space="preserve"> שנוכל לקרוא </w:t>
+            </w:r>
+            <w:proofErr w:type="spellStart"/>
+            <w:r>
+              <w:rPr>
+                <w:rFonts w:hint="cs"/>
+                <w:rtl/>
+              </w:rPr>
+              <w:t>סנטרואידים</w:t>
+            </w:r>
+            <w:proofErr w:type="spellEnd"/>
+            <w:r>
+              <w:rPr>
+                <w:rFonts w:hint="cs"/>
+                <w:rtl/>
+              </w:rPr>
+              <w:t xml:space="preserve"> בסוף החישוב ולהשוות למה שקיבלנו בפרויקט א'.</w:t>
             </w:r>
           </w:p>
         </w:tc>
@@ -314,31 +344,98 @@
                 <w:rtl/>
               </w:rPr>
             </w:pPr>
-          </w:p>
-        </w:tc>
-        <w:tc>
-          <w:tcPr>
-            <w:tcW w:w="2684" w:type="dxa"/>
-          </w:tcPr>
-          <w:p>
-            <w:pPr>
-              <w:rPr>
-                <w:rFonts w:hint="cs"/>
-                <w:rtl/>
-              </w:rPr>
-            </w:pPr>
-          </w:p>
-        </w:tc>
-        <w:tc>
-          <w:tcPr>
-            <w:tcW w:w="2684" w:type="dxa"/>
-          </w:tcPr>
-          <w:p>
-            <w:pPr>
-              <w:rPr>
-                <w:rtl/>
-              </w:rPr>
-            </w:pPr>
+            <w:r>
+              <w:rPr>
+                <w:rFonts w:hint="cs"/>
+                <w:rtl/>
+              </w:rPr>
+              <w:t>25.08</w:t>
+            </w:r>
+          </w:p>
+        </w:tc>
+        <w:tc>
+          <w:tcPr>
+            <w:tcW w:w="2684" w:type="dxa"/>
+          </w:tcPr>
+          <w:p>
+            <w:pPr>
+              <w:rPr>
+                <w:rtl/>
+              </w:rPr>
+            </w:pPr>
+            <w:r>
+              <w:rPr>
+                <w:rFonts w:hint="cs"/>
+                <w:rtl/>
+              </w:rPr>
+              <w:t>14:40</w:t>
+            </w:r>
+          </w:p>
+        </w:tc>
+        <w:tc>
+          <w:tcPr>
+            <w:tcW w:w="2684" w:type="dxa"/>
+          </w:tcPr>
+          <w:p>
+            <w:pPr>
+              <w:bidi w:val="0"/>
+            </w:pPr>
+            <w:r>
+              <w:t>Sequencer:</w:t>
+            </w:r>
+          </w:p>
+          <w:p>
+            <w:pPr>
+              <w:bidi w:val="0"/>
+            </w:pPr>
+            <w:r>
+              <w:t xml:space="preserve">Add </w:t>
+            </w:r>
+            <w:proofErr w:type="spellStart"/>
+            <w:r>
+              <w:t>send_apb_tx</w:t>
+            </w:r>
+            <w:proofErr w:type="spellEnd"/>
+            <w:r>
+              <w:t xml:space="preserve"> task and rewrite body task accordingly.</w:t>
+            </w:r>
+          </w:p>
+          <w:p>
+            <w:pPr>
+              <w:bidi w:val="0"/>
+            </w:pPr>
+          </w:p>
+          <w:p>
+            <w:pPr>
+              <w:bidi w:val="0"/>
+            </w:pPr>
+            <w:r>
+              <w:t>Driver:</w:t>
+            </w:r>
+          </w:p>
+          <w:p>
+            <w:pPr>
+              <w:bidi w:val="0"/>
+            </w:pPr>
+            <w:r>
+              <w:t xml:space="preserve">Add </w:t>
+            </w:r>
+            <w:proofErr w:type="spellStart"/>
+            <w:r>
+              <w:t>read_apb_tx</w:t>
+            </w:r>
+            <w:proofErr w:type="spellEnd"/>
+            <w:r>
+              <w:t xml:space="preserve">, </w:t>
+            </w:r>
+            <w:proofErr w:type="spellStart"/>
+            <w:r>
+              <w:t>write_apb_tx</w:t>
+            </w:r>
+            <w:proofErr w:type="spellEnd"/>
+            <w:r>
+              <w:t xml:space="preserve"> tasks, and rewrite drive() task accordingly.</w:t>
+            </w:r>
           </w:p>
         </w:tc>
       </w:tr>
@@ -356,30 +453,65 @@
                 <w:rtl/>
               </w:rPr>
             </w:pPr>
-          </w:p>
-        </w:tc>
-        <w:tc>
-          <w:tcPr>
-            <w:tcW w:w="2684" w:type="dxa"/>
-          </w:tcPr>
-          <w:p>
-            <w:pPr>
-              <w:rPr>
-                <w:rtl/>
-              </w:rPr>
-            </w:pPr>
-          </w:p>
-        </w:tc>
-        <w:tc>
-          <w:tcPr>
-            <w:tcW w:w="2684" w:type="dxa"/>
-          </w:tcPr>
-          <w:p>
-            <w:pPr>
-              <w:rPr>
-                <w:rtl/>
-              </w:rPr>
-            </w:pPr>
+            <w:r>
+              <w:rPr>
+                <w:rFonts w:hint="cs"/>
+                <w:rtl/>
+              </w:rPr>
+              <w:t>25.08</w:t>
+            </w:r>
+          </w:p>
+        </w:tc>
+        <w:tc>
+          <w:tcPr>
+            <w:tcW w:w="2684" w:type="dxa"/>
+          </w:tcPr>
+          <w:p>
+            <w:pPr>
+              <w:tabs>
+                <w:tab w:val="center" w:pos="1234"/>
+              </w:tabs>
+              <w:rPr>
+                <w:rtl/>
+              </w:rPr>
+            </w:pPr>
+            <w:r>
+              <w:rPr>
+                <w:rFonts w:hint="cs"/>
+                <w:rtl/>
+              </w:rPr>
+              <w:t>16:20</w:t>
+            </w:r>
+          </w:p>
+        </w:tc>
+        <w:tc>
+          <w:tcPr>
+            <w:tcW w:w="2684" w:type="dxa"/>
+          </w:tcPr>
+          <w:p>
+            <w:r>
+              <w:rPr>
+                <w:rFonts w:hint="cs"/>
+                <w:rtl/>
+              </w:rPr>
+              <w:t xml:space="preserve">תיקון הממשק להגריל דאטה עבור </w:t>
+            </w:r>
+            <w:proofErr w:type="spellStart"/>
+            <w:r>
+              <w:rPr>
+                <w:rFonts w:hint="cs"/>
+                <w:rtl/>
+              </w:rPr>
+              <w:t>סנטרואידים</w:t>
+            </w:r>
+            <w:proofErr w:type="spellEnd"/>
+            <w:r>
+              <w:rPr>
+                <w:rFonts w:hint="cs"/>
+                <w:rtl/>
+              </w:rPr>
+              <w:t xml:space="preserve"> ועבור </w:t>
+            </w:r>
           </w:p>
         </w:tc>
       </w:tr>

</xml_diff>

<commit_message>
27.08 snapshot try SB save centroids - not succeed save all 8
</commit_message>
<xml_diff>
--- a/uvm_expt_files/Kmeans_snapshots/פירוט.docx
+++ b/uvm_expt_files/Kmeans_snapshots/פירוט.docx
@@ -212,23 +212,7 @@
                 <w:rFonts w:hint="cs"/>
                 <w:rtl/>
               </w:rPr>
-              <w:t xml:space="preserve">, עם נקודות </w:t>
-            </w:r>
-            <w:proofErr w:type="spellStart"/>
-            <w:r>
-              <w:rPr>
-                <w:rFonts w:hint="cs"/>
-                <w:rtl/>
-              </w:rPr>
-              <w:t>וסנטוראידים</w:t>
-            </w:r>
-            <w:proofErr w:type="spellEnd"/>
-            <w:r>
-              <w:rPr>
-                <w:rFonts w:hint="cs"/>
-                <w:rtl/>
-              </w:rPr>
-              <w:t xml:space="preserve"> זהים ל</w:t>
+              <w:t>, עם נקודות וסנטוראידים זהים ל</w:t>
             </w:r>
             <w:r>
               <w:t>top</w:t>
@@ -309,23 +293,7 @@
                 <w:rFonts w:hint="cs"/>
                 <w:rtl/>
               </w:rPr>
-              <w:t xml:space="preserve"> שנוכל לקרוא </w:t>
-            </w:r>
-            <w:proofErr w:type="spellStart"/>
-            <w:r>
-              <w:rPr>
-                <w:rFonts w:hint="cs"/>
-                <w:rtl/>
-              </w:rPr>
-              <w:t>סנטרואידים</w:t>
-            </w:r>
-            <w:proofErr w:type="spellEnd"/>
-            <w:r>
-              <w:rPr>
-                <w:rFonts w:hint="cs"/>
-                <w:rtl/>
-              </w:rPr>
-              <w:t xml:space="preserve"> בסוף החישוב ולהשוות למה שקיבלנו בפרויקט א'.</w:t>
+              <w:t xml:space="preserve"> שנוכל לקרוא סנטרואידים בסוף החישוב ולהשוות למה שקיבלנו בפרויקט א'.</w:t>
             </w:r>
           </w:p>
         </w:tc>
@@ -389,15 +357,7 @@
               <w:bidi w:val="0"/>
             </w:pPr>
             <w:r>
-              <w:t xml:space="preserve">Add </w:t>
-            </w:r>
-            <w:proofErr w:type="spellStart"/>
-            <w:r>
-              <w:t>send_apb_tx</w:t>
-            </w:r>
-            <w:proofErr w:type="spellEnd"/>
-            <w:r>
-              <w:t xml:space="preserve"> task and rewrite body task accordingly.</w:t>
+              <w:t>Add send_apb_tx task and rewrite body task accordingly.</w:t>
             </w:r>
           </w:p>
           <w:p>
@@ -418,23 +378,7 @@
               <w:bidi w:val="0"/>
             </w:pPr>
             <w:r>
-              <w:t xml:space="preserve">Add </w:t>
-            </w:r>
-            <w:proofErr w:type="spellStart"/>
-            <w:r>
-              <w:t>read_apb_tx</w:t>
-            </w:r>
-            <w:proofErr w:type="spellEnd"/>
-            <w:r>
-              <w:t xml:space="preserve">, </w:t>
-            </w:r>
-            <w:proofErr w:type="spellStart"/>
-            <w:r>
-              <w:t>write_apb_tx</w:t>
-            </w:r>
-            <w:proofErr w:type="spellEnd"/>
-            <w:r>
-              <w:t xml:space="preserve"> tasks, and rewrite drive() task accordingly.</w:t>
+              <w:t>Add read_apb_tx, write_apb_tx tasks, and rewrite drive() task accordingly.</w:t>
             </w:r>
           </w:p>
         </w:tc>
@@ -494,23 +438,7 @@
                 <w:rFonts w:hint="cs"/>
                 <w:rtl/>
               </w:rPr>
-              <w:t xml:space="preserve">תיקון הממשק להגריל דאטה עבור </w:t>
-            </w:r>
-            <w:proofErr w:type="spellStart"/>
-            <w:r>
-              <w:rPr>
-                <w:rFonts w:hint="cs"/>
-                <w:rtl/>
-              </w:rPr>
-              <w:t>סנטרואידים</w:t>
-            </w:r>
-            <w:proofErr w:type="spellEnd"/>
-            <w:r>
-              <w:rPr>
-                <w:rFonts w:hint="cs"/>
-                <w:rtl/>
-              </w:rPr>
-              <w:t xml:space="preserve"> ועבור </w:t>
+              <w:t xml:space="preserve">תיקון הממשק להגריל דאטה עבור סנטרואידים ועבור </w:t>
             </w:r>
           </w:p>
         </w:tc>
@@ -529,30 +457,84 @@
                 <w:rtl/>
               </w:rPr>
             </w:pPr>
-          </w:p>
-        </w:tc>
-        <w:tc>
-          <w:tcPr>
-            <w:tcW w:w="2684" w:type="dxa"/>
-          </w:tcPr>
-          <w:p>
-            <w:pPr>
-              <w:rPr>
-                <w:rtl/>
-              </w:rPr>
-            </w:pPr>
-          </w:p>
-        </w:tc>
-        <w:tc>
-          <w:tcPr>
-            <w:tcW w:w="2684" w:type="dxa"/>
-          </w:tcPr>
-          <w:p>
-            <w:pPr>
-              <w:rPr>
-                <w:rtl/>
-              </w:rPr>
-            </w:pPr>
+            <w:r>
+              <w:rPr>
+                <w:rFonts w:hint="cs"/>
+                <w:rtl/>
+              </w:rPr>
+              <w:t>27.08</w:t>
+            </w:r>
+          </w:p>
+        </w:tc>
+        <w:tc>
+          <w:tcPr>
+            <w:tcW w:w="2684" w:type="dxa"/>
+          </w:tcPr>
+          <w:p>
+            <w:pPr>
+              <w:rPr>
+                <w:rtl/>
+              </w:rPr>
+            </w:pPr>
+            <w:r>
+              <w:rPr>
+                <w:rFonts w:hint="cs"/>
+                <w:rtl/>
+              </w:rPr>
+              <w:t>12:00</w:t>
+            </w:r>
+          </w:p>
+        </w:tc>
+        <w:tc>
+          <w:tcPr>
+            <w:tcW w:w="2684" w:type="dxa"/>
+          </w:tcPr>
+          <w:p>
+            <w:pPr>
+              <w:rPr>
+                <w:rtl/>
+              </w:rPr>
+            </w:pPr>
+            <w:r>
+              <w:rPr>
+                <w:rFonts w:hint="cs"/>
+                <w:rtl/>
+              </w:rPr>
+              <w:t>ניסיון שמירת ערכים ב</w:t>
+            </w:r>
+            <w:r>
+              <w:rPr>
+                <w:rFonts w:hint="cs"/>
+              </w:rPr>
+              <w:t>SB</w:t>
+            </w:r>
+            <w:r>
+              <w:rPr>
+                <w:rFonts w:hint="cs"/>
+                <w:rtl/>
+              </w:rPr>
+              <w:t xml:space="preserve"> עבור תוצאות ה</w:t>
+            </w:r>
+            <w:r>
+              <w:rPr>
+                <w:rFonts w:hint="cs"/>
+              </w:rPr>
+              <w:t>DUT</w:t>
+            </w:r>
+            <w:r>
+              <w:rPr>
+                <w:rFonts w:hint="cs"/>
+                <w:rtl/>
+              </w:rPr>
+              <w:t>, לא צלח בינתיים</w:t>
+            </w:r>
+            <w:r>
+              <w:rPr>
+                <w:rFonts w:hint="cs"/>
+                <w:rtl/>
+              </w:rPr>
+              <w:t>(צריך לשמור הכל ולא אחד אחד..)</w:t>
+            </w:r>
           </w:p>
         </w:tc>
       </w:tr>

</xml_diff>

<commit_message>
01.09 1530 pm snapshot
</commit_message>
<xml_diff>
--- a/uvm_expt_files/Kmeans_snapshots/פירוט.docx
+++ b/uvm_expt_files/Kmeans_snapshots/פירוט.docx
@@ -373,15 +373,7 @@
               <w:bidi w:val="0"/>
             </w:pPr>
             <w:r>
-              <w:t xml:space="preserve">Add read_apb_tx, write_apb_tx tasks, and rewrite </w:t>
-            </w:r>
-            <w:proofErr w:type="gramStart"/>
-            <w:r>
-              <w:t>drive(</w:t>
-            </w:r>
-            <w:proofErr w:type="gramEnd"/>
-            <w:r>
-              <w:t>) task accordingly.</w:t>
+              <w:t>Add read_apb_tx, write_apb_tx tasks, and rewrite drive() task accordingly.</w:t>
             </w:r>
           </w:p>
         </w:tc>
@@ -547,7 +539,6 @@
           <w:p>
             <w:pPr>
               <w:rPr>
-                <w:rFonts w:hint="cs"/>
                 <w:rtl/>
               </w:rPr>
             </w:pPr>
@@ -586,7 +577,6 @@
           <w:p>
             <w:pPr>
               <w:rPr>
-                <w:rFonts w:hint="cs"/>
                 <w:rtl/>
               </w:rPr>
             </w:pPr>
@@ -730,7 +720,6 @@
           <w:p>
             <w:pPr>
               <w:rPr>
-                <w:rFonts w:hint="cs"/>
                 <w:rtl/>
               </w:rPr>
             </w:pPr>
@@ -758,25 +747,17 @@
                 <w:rFonts w:hint="cs"/>
                 <w:rtl/>
               </w:rPr>
-              <w:t>16:3</w:t>
-            </w:r>
-            <w:r>
-              <w:rPr>
-                <w:rFonts w:hint="cs"/>
-                <w:rtl/>
-              </w:rPr>
-              <w:t>1</w:t>
-            </w:r>
-          </w:p>
-        </w:tc>
-        <w:tc>
-          <w:tcPr>
-            <w:tcW w:w="2684" w:type="dxa"/>
-          </w:tcPr>
-          <w:p>
-            <w:pPr>
-              <w:rPr>
-                <w:rFonts w:hint="cs"/>
+              <w:t>16:31</w:t>
+            </w:r>
+          </w:p>
+        </w:tc>
+        <w:tc>
+          <w:tcPr>
+            <w:tcW w:w="2684" w:type="dxa"/>
+          </w:tcPr>
+          <w:p>
+            <w:pPr>
+              <w:rPr>
                 <w:rtl/>
               </w:rPr>
             </w:pPr>
@@ -838,6 +819,20 @@
               <w:t>31.08</w:t>
             </w:r>
           </w:p>
+          <w:p>
+            <w:pPr>
+              <w:rPr>
+                <w:rtl/>
+              </w:rPr>
+            </w:pPr>
+          </w:p>
+          <w:p>
+            <w:pPr>
+              <w:rPr>
+                <w:rtl/>
+              </w:rPr>
+            </w:pPr>
+          </w:p>
         </w:tc>
         <w:tc>
           <w:tcPr>
@@ -901,6 +896,204 @@
               </w:rPr>
               <w:t>(כל ה-8).</w:t>
             </w:r>
+          </w:p>
+        </w:tc>
+      </w:tr>
+      <w:tr>
+        <w:trPr>
+          <w:trHeight w:val="554"/>
+        </w:trPr>
+        <w:tc>
+          <w:tcPr>
+            <w:tcW w:w="2684" w:type="dxa"/>
+          </w:tcPr>
+          <w:p>
+            <w:pPr>
+              <w:rPr>
+                <w:rFonts w:hint="cs"/>
+                <w:rtl/>
+              </w:rPr>
+            </w:pPr>
+            <w:r>
+              <w:rPr>
+                <w:rFonts w:hint="cs"/>
+                <w:rtl/>
+              </w:rPr>
+              <w:lastRenderedPageBreak/>
+              <w:t>01.09</w:t>
+            </w:r>
+          </w:p>
+        </w:tc>
+        <w:tc>
+          <w:tcPr>
+            <w:tcW w:w="2684" w:type="dxa"/>
+          </w:tcPr>
+          <w:p>
+            <w:pPr>
+              <w:rPr>
+                <w:rFonts w:hint="cs"/>
+                <w:rtl/>
+              </w:rPr>
+            </w:pPr>
+            <w:r>
+              <w:rPr>
+                <w:rFonts w:hint="cs"/>
+                <w:rtl/>
+              </w:rPr>
+              <w:t>15:30</w:t>
+            </w:r>
+          </w:p>
+        </w:tc>
+        <w:tc>
+          <w:tcPr>
+            <w:tcW w:w="2684" w:type="dxa"/>
+          </w:tcPr>
+          <w:p>
+            <w:pPr>
+              <w:rPr>
+                <w:rtl/>
+              </w:rPr>
+            </w:pPr>
+            <w:r>
+              <w:rPr>
+                <w:rFonts w:hint="cs"/>
+                <w:rtl/>
+              </w:rPr>
+              <w:t xml:space="preserve">נסיון ראשון להתחיל לחבר את </w:t>
+            </w:r>
+            <w:r>
+              <w:rPr>
+                <w:rFonts w:hint="cs"/>
+              </w:rPr>
+              <w:t>REFMODEL</w:t>
+            </w:r>
+            <w:r>
+              <w:rPr>
+                <w:rFonts w:hint="cs"/>
+                <w:rtl/>
+              </w:rPr>
+              <w:t>, בפועל רק נוסף ידנית התמיכה ב-</w:t>
+            </w:r>
+            <w:r>
+              <w:rPr>
+                <w:rFonts w:hint="cs"/>
+              </w:rPr>
+              <w:t>REFIF</w:t>
+            </w:r>
+            <w:r>
+              <w:rPr>
+                <w:rFonts w:hint="cs"/>
+                <w:rtl/>
+              </w:rPr>
+              <w:t xml:space="preserve"> מבחינת מגע בקבצע ההירארכיה.</w:t>
+            </w:r>
+          </w:p>
+          <w:p>
+            <w:pPr>
+              <w:rPr>
+                <w:rtl/>
+              </w:rPr>
+            </w:pPr>
+          </w:p>
+          <w:p>
+            <w:pPr>
+              <w:rPr>
+                <w:rtl/>
+              </w:rPr>
+            </w:pPr>
+            <w:r>
+              <w:rPr>
+                <w:rFonts w:hint="cs"/>
+                <w:rtl/>
+              </w:rPr>
+              <w:t xml:space="preserve">צריך לבצע </w:t>
+            </w:r>
+            <w:r>
+              <w:rPr>
+                <w:rFonts w:hint="cs"/>
+              </w:rPr>
+              <w:t>INCLUDE</w:t>
+            </w:r>
+            <w:r>
+              <w:rPr>
+                <w:rFonts w:hint="cs"/>
+                <w:rtl/>
+              </w:rPr>
+              <w:t xml:space="preserve"> כדי שה</w:t>
+            </w:r>
+            <w:r>
+              <w:rPr>
+                <w:rFonts w:hint="cs"/>
+              </w:rPr>
+              <w:t>REFMODEL</w:t>
+            </w:r>
+            <w:r>
+              <w:rPr>
+                <w:rFonts w:hint="cs"/>
+                <w:rtl/>
+              </w:rPr>
+              <w:t xml:space="preserve"> יווצר באופן תקין ב</w:t>
+            </w:r>
+            <w:r>
+              <w:t>kmeans_test_tb</w:t>
+            </w:r>
+            <w:r>
+              <w:rPr>
+                <w:rFonts w:hint="cs"/>
+                <w:rtl/>
+              </w:rPr>
+              <w:t>.</w:t>
+            </w:r>
+          </w:p>
+          <w:p>
+            <w:pPr>
+              <w:rPr>
+                <w:rtl/>
+              </w:rPr>
+            </w:pPr>
+          </w:p>
+          <w:p>
+            <w:pPr>
+              <w:rPr>
+                <w:rFonts w:hint="cs"/>
+                <w:rtl/>
+              </w:rPr>
+            </w:pPr>
+            <w:r>
+              <w:rPr>
+                <w:rFonts w:hint="cs"/>
+                <w:rtl/>
+              </w:rPr>
+              <w:t>צריך לאפשר את ההעתקה לסיגנלים של ה</w:t>
+            </w:r>
+            <w:r>
+              <w:rPr>
+                <w:rFonts w:hint="cs"/>
+              </w:rPr>
+              <w:t>REFIF</w:t>
+            </w:r>
+            <w:r>
+              <w:rPr>
+                <w:rFonts w:hint="cs"/>
+                <w:rtl/>
+              </w:rPr>
+              <w:t xml:space="preserve"> מהדרייבר.</w:t>
+            </w:r>
+          </w:p>
+          <w:p>
+            <w:pPr>
+              <w:rPr>
+                <w:rtl/>
+              </w:rPr>
+            </w:pPr>
+          </w:p>
+          <w:p>
+            <w:pPr>
+              <w:rPr>
+                <w:rFonts w:hint="cs"/>
+                <w:rtl/>
+              </w:rPr>
+            </w:pPr>
           </w:p>
         </w:tc>
       </w:tr>

</xml_diff>

<commit_message>
sanity check run over dut parallel to REFMODEL pass!
</commit_message>
<xml_diff>
--- a/uvm_expt_files/Kmeans_snapshots/פירוט.docx
+++ b/uvm_expt_files/Kmeans_snapshots/פירוט.docx
@@ -1427,6 +1427,287 @@
                 <w:rtl/>
               </w:rPr>
               <w:t xml:space="preserve"> (והשאר אפסים ולא מתייחסים לבקשת ליאורה)</w:t>
+            </w:r>
+          </w:p>
+        </w:tc>
+      </w:tr>
+      <w:tr>
+        <w:trPr>
+          <w:trHeight w:val="554"/>
+        </w:trPr>
+        <w:tc>
+          <w:tcPr>
+            <w:tcW w:w="2684" w:type="dxa"/>
+          </w:tcPr>
+          <w:p>
+            <w:pPr>
+              <w:rPr>
+                <w:rFonts w:hint="cs"/>
+                <w:rtl/>
+              </w:rPr>
+            </w:pPr>
+            <w:r>
+              <w:rPr>
+                <w:rFonts w:hint="cs"/>
+                <w:rtl/>
+              </w:rPr>
+              <w:t>06.09</w:t>
+            </w:r>
+          </w:p>
+        </w:tc>
+        <w:tc>
+          <w:tcPr>
+            <w:tcW w:w="2684" w:type="dxa"/>
+          </w:tcPr>
+          <w:p>
+            <w:pPr>
+              <w:rPr>
+                <w:rFonts w:hint="cs"/>
+                <w:rtl/>
+              </w:rPr>
+            </w:pPr>
+            <w:r>
+              <w:rPr>
+                <w:rFonts w:hint="cs"/>
+                <w:rtl/>
+              </w:rPr>
+              <w:t>18:30</w:t>
+            </w:r>
+          </w:p>
+        </w:tc>
+        <w:tc>
+          <w:tcPr>
+            <w:tcW w:w="2684" w:type="dxa"/>
+          </w:tcPr>
+          <w:p>
+            <w:pPr>
+              <w:rPr>
+                <w:rFonts w:hint="cs"/>
+              </w:rPr>
+            </w:pPr>
+            <w:r>
+              <w:rPr>
+                <w:rFonts w:hint="cs"/>
+                <w:rtl/>
+              </w:rPr>
+              <w:t>חיבור ה</w:t>
+            </w:r>
+            <w:r>
+              <w:rPr>
+                <w:rFonts w:hint="cs"/>
+              </w:rPr>
+              <w:t>REFMODEL</w:t>
+            </w:r>
+            <w:r>
+              <w:rPr>
+                <w:rFonts w:hint="cs"/>
+                <w:rtl/>
+              </w:rPr>
+              <w:t xml:space="preserve"> ל</w:t>
+            </w:r>
+            <w:r>
+              <w:rPr>
+                <w:rFonts w:hint="cs"/>
+              </w:rPr>
+              <w:t>DRIVER</w:t>
+            </w:r>
+            <w:r>
+              <w:rPr>
+                <w:rFonts w:hint="cs"/>
+                <w:rtl/>
+              </w:rPr>
+              <w:t xml:space="preserve"> ול</w:t>
+            </w:r>
+            <w:r>
+              <w:rPr>
+                <w:rFonts w:hint="cs"/>
+              </w:rPr>
+              <w:t>SB</w:t>
+            </w:r>
+            <w:r>
+              <w:rPr>
+                <w:rFonts w:hint="cs"/>
+                <w:rtl/>
+              </w:rPr>
+              <w:t xml:space="preserve"> באופן מלא(לא עובד אבל)</w:t>
+            </w:r>
+          </w:p>
+        </w:tc>
+      </w:tr>
+      <w:tr>
+        <w:trPr>
+          <w:trHeight w:val="554"/>
+        </w:trPr>
+        <w:tc>
+          <w:tcPr>
+            <w:tcW w:w="2684" w:type="dxa"/>
+          </w:tcPr>
+          <w:p>
+            <w:pPr>
+              <w:rPr>
+                <w:rFonts w:hint="cs"/>
+                <w:rtl/>
+              </w:rPr>
+            </w:pPr>
+            <w:r>
+              <w:rPr>
+                <w:rFonts w:hint="cs"/>
+                <w:rtl/>
+              </w:rPr>
+              <w:t>06.09</w:t>
+            </w:r>
+          </w:p>
+        </w:tc>
+        <w:tc>
+          <w:tcPr>
+            <w:tcW w:w="2684" w:type="dxa"/>
+          </w:tcPr>
+          <w:p>
+            <w:pPr>
+              <w:rPr>
+                <w:rFonts w:hint="cs"/>
+                <w:rtl/>
+              </w:rPr>
+            </w:pPr>
+            <w:r>
+              <w:rPr>
+                <w:rFonts w:hint="cs"/>
+                <w:rtl/>
+              </w:rPr>
+              <w:t>1900</w:t>
+            </w:r>
+          </w:p>
+        </w:tc>
+        <w:tc>
+          <w:tcPr>
+            <w:tcW w:w="2684" w:type="dxa"/>
+          </w:tcPr>
+          <w:p>
+            <w:pPr>
+              <w:rPr>
+                <w:rFonts w:hint="cs"/>
+                <w:rtl/>
+              </w:rPr>
+            </w:pPr>
+            <w:r>
+              <w:rPr>
+                <w:rFonts w:hint="cs"/>
+                <w:rtl/>
+              </w:rPr>
+              <w:t xml:space="preserve">תמיכה באופציה להריץ </w:t>
+            </w:r>
+            <w:r>
+              <w:t>sanitycheck</w:t>
+            </w:r>
+            <w:r>
+              <w:rPr>
+                <w:rFonts w:hint="cs"/>
+                <w:rtl/>
+              </w:rPr>
+              <w:t xml:space="preserve"> במקום הגרלה ב</w:t>
+            </w:r>
+            <w:r>
+              <w:rPr>
+                <w:rFonts w:hint="cs"/>
+              </w:rPr>
+              <w:t>DRIVER</w:t>
+            </w:r>
+          </w:p>
+        </w:tc>
+      </w:tr>
+      <w:tr>
+        <w:trPr>
+          <w:trHeight w:val="554"/>
+        </w:trPr>
+        <w:tc>
+          <w:tcPr>
+            <w:tcW w:w="2684" w:type="dxa"/>
+          </w:tcPr>
+          <w:p>
+            <w:pPr>
+              <w:rPr>
+                <w:rFonts w:hint="cs"/>
+                <w:rtl/>
+              </w:rPr>
+            </w:pPr>
+            <w:r>
+              <w:rPr>
+                <w:rFonts w:hint="cs"/>
+                <w:rtl/>
+              </w:rPr>
+              <w:t>06.09</w:t>
+            </w:r>
+          </w:p>
+        </w:tc>
+        <w:tc>
+          <w:tcPr>
+            <w:tcW w:w="2684" w:type="dxa"/>
+          </w:tcPr>
+          <w:p>
+            <w:pPr>
+              <w:rPr>
+                <w:rFonts w:hint="cs"/>
+                <w:rtl/>
+              </w:rPr>
+            </w:pPr>
+            <w:r>
+              <w:rPr>
+                <w:rFonts w:hint="cs"/>
+                <w:rtl/>
+              </w:rPr>
+              <w:t>2000</w:t>
+            </w:r>
+          </w:p>
+        </w:tc>
+        <w:tc>
+          <w:tcPr>
+            <w:tcW w:w="2684" w:type="dxa"/>
+          </w:tcPr>
+          <w:p>
+            <w:pPr>
+              <w:rPr>
+                <w:rFonts w:hint="cs"/>
+                <w:rtl/>
+              </w:rPr>
+            </w:pPr>
+            <w:r>
+              <w:rPr>
+                <w:rFonts w:hint="cs"/>
+                <w:rtl/>
+              </w:rPr>
+              <w:t xml:space="preserve">הרצה תקינה ווידוא </w:t>
+            </w:r>
+            <w:r>
+              <w:rPr>
+                <w:rFonts w:hint="cs"/>
+              </w:rPr>
+              <w:t>REFMODEL</w:t>
+            </w:r>
+            <w:r>
+              <w:rPr>
+                <w:rFonts w:hint="cs"/>
+                <w:rtl/>
+              </w:rPr>
+              <w:t xml:space="preserve"> במקביל ל</w:t>
+            </w:r>
+            <w:r>
+              <w:rPr>
+                <w:rFonts w:hint="cs"/>
+              </w:rPr>
+              <w:t>DUT</w:t>
+            </w:r>
+            <w:r>
+              <w:rPr>
+                <w:rFonts w:hint="cs"/>
+                <w:rtl/>
+              </w:rPr>
+              <w:t xml:space="preserve"> על טסט מסוג </w:t>
+            </w:r>
+            <w:r>
+              <w:rPr>
+                <w:rFonts w:hint="cs"/>
+              </w:rPr>
+              <w:t>SANITY CHECK</w:t>
             </w:r>
           </w:p>
         </w:tc>

</xml_diff>

<commit_message>
add 13.9 todo, add snapshots
</commit_message>
<xml_diff>
--- a/uvm_expt_files/Kmeans_snapshots/פירוט.docx
+++ b/uvm_expt_files/Kmeans_snapshots/פירוט.docx
@@ -1104,7 +1104,6 @@
           <w:p>
             <w:pPr>
               <w:rPr>
-                <w:rFonts w:hint="cs"/>
                 <w:rtl/>
               </w:rPr>
             </w:pPr>
@@ -1124,7 +1123,6 @@
           <w:p>
             <w:pPr>
               <w:rPr>
-                <w:rFonts w:hint="cs"/>
                 <w:rtl/>
               </w:rPr>
             </w:pPr>
@@ -1144,7 +1142,6 @@
           <w:p>
             <w:pPr>
               <w:rPr>
-                <w:rFonts w:hint="cs"/>
                 <w:rtl/>
               </w:rPr>
             </w:pPr>
@@ -1251,7 +1248,6 @@
           <w:p>
             <w:pPr>
               <w:rPr>
-                <w:rFonts w:hint="cs"/>
                 <w:rtl/>
               </w:rPr>
             </w:pPr>
@@ -1271,7 +1267,6 @@
           <w:p>
             <w:pPr>
               <w:rPr>
-                <w:rFonts w:hint="cs"/>
                 <w:rtl/>
               </w:rPr>
             </w:pPr>
@@ -1291,7 +1286,6 @@
           <w:p>
             <w:pPr>
               <w:rPr>
-                <w:rFonts w:hint="cs"/>
                 <w:rtl/>
               </w:rPr>
             </w:pPr>
@@ -1351,7 +1345,6 @@
           <w:p>
             <w:pPr>
               <w:rPr>
-                <w:rFonts w:hint="cs"/>
                 <w:rtl/>
               </w:rPr>
             </w:pPr>
@@ -1371,7 +1364,6 @@
           <w:p>
             <w:pPr>
               <w:rPr>
-                <w:rFonts w:hint="cs"/>
                 <w:rtl/>
               </w:rPr>
             </w:pPr>
@@ -1391,7 +1383,6 @@
           <w:p>
             <w:pPr>
               <w:rPr>
-                <w:rFonts w:hint="cs"/>
                 <w:rtl/>
               </w:rPr>
             </w:pPr>
@@ -1442,7 +1433,6 @@
           <w:p>
             <w:pPr>
               <w:rPr>
-                <w:rFonts w:hint="cs"/>
                 <w:rtl/>
               </w:rPr>
             </w:pPr>
@@ -1462,7 +1452,6 @@
           <w:p>
             <w:pPr>
               <w:rPr>
-                <w:rFonts w:hint="cs"/>
                 <w:rtl/>
               </w:rPr>
             </w:pPr>
@@ -1480,11 +1469,6 @@
             <w:tcW w:w="2684" w:type="dxa"/>
           </w:tcPr>
           <w:p>
-            <w:pPr>
-              <w:rPr>
-                <w:rFonts w:hint="cs"/>
-              </w:rPr>
-            </w:pPr>
             <w:r>
               <w:rPr>
                 <w:rFonts w:hint="cs"/>
@@ -1545,7 +1529,6 @@
           <w:p>
             <w:pPr>
               <w:rPr>
-                <w:rFonts w:hint="cs"/>
                 <w:rtl/>
               </w:rPr>
             </w:pPr>
@@ -1565,7 +1548,6 @@
           <w:p>
             <w:pPr>
               <w:rPr>
-                <w:rFonts w:hint="cs"/>
                 <w:rtl/>
               </w:rPr>
             </w:pPr>
@@ -1585,7 +1567,6 @@
           <w:p>
             <w:pPr>
               <w:rPr>
-                <w:rFonts w:hint="cs"/>
                 <w:rtl/>
               </w:rPr>
             </w:pPr>
@@ -1626,7 +1607,6 @@
           <w:p>
             <w:pPr>
               <w:rPr>
-                <w:rFonts w:hint="cs"/>
                 <w:rtl/>
               </w:rPr>
             </w:pPr>
@@ -1646,7 +1626,6 @@
           <w:p>
             <w:pPr>
               <w:rPr>
-                <w:rFonts w:hint="cs"/>
                 <w:rtl/>
               </w:rPr>
             </w:pPr>
@@ -1666,7 +1645,6 @@
           <w:p>
             <w:pPr>
               <w:rPr>
-                <w:rFonts w:hint="cs"/>
                 <w:rtl/>
               </w:rPr>
             </w:pPr>
@@ -1708,6 +1686,136 @@
                 <w:rFonts w:hint="cs"/>
               </w:rPr>
               <w:t>SANITY CHECK</w:t>
+            </w:r>
+          </w:p>
+        </w:tc>
+      </w:tr>
+      <w:tr>
+        <w:trPr>
+          <w:trHeight w:val="554"/>
+        </w:trPr>
+        <w:tc>
+          <w:tcPr>
+            <w:tcW w:w="2684" w:type="dxa"/>
+          </w:tcPr>
+          <w:p>
+            <w:pPr>
+              <w:rPr>
+                <w:rFonts w:hint="cs"/>
+                <w:rtl/>
+              </w:rPr>
+            </w:pPr>
+            <w:r>
+              <w:rPr>
+                <w:rFonts w:hint="cs"/>
+                <w:rtl/>
+              </w:rPr>
+              <w:t>13.09</w:t>
+            </w:r>
+          </w:p>
+        </w:tc>
+        <w:tc>
+          <w:tcPr>
+            <w:tcW w:w="2684" w:type="dxa"/>
+          </w:tcPr>
+          <w:p>
+            <w:pPr>
+              <w:rPr>
+                <w:rFonts w:hint="cs"/>
+                <w:rtl/>
+              </w:rPr>
+            </w:pPr>
+            <w:r>
+              <w:rPr>
+                <w:rFonts w:hint="cs"/>
+                <w:rtl/>
+              </w:rPr>
+              <w:t>1350</w:t>
+            </w:r>
+          </w:p>
+        </w:tc>
+        <w:tc>
+          <w:tcPr>
+            <w:tcW w:w="2684" w:type="dxa"/>
+          </w:tcPr>
+          <w:p>
+            <w:pPr>
+              <w:rPr>
+                <w:rtl/>
+              </w:rPr>
+            </w:pPr>
+            <w:r>
+              <w:rPr>
+                <w:rFonts w:hint="cs"/>
+                <w:rtl/>
+              </w:rPr>
+              <w:t xml:space="preserve">סידור </w:t>
+            </w:r>
+            <w:r>
+              <w:rPr>
+                <w:rFonts w:hint="cs"/>
+              </w:rPr>
+              <w:t>MAKEFILE</w:t>
+            </w:r>
+            <w:r>
+              <w:rPr>
+                <w:rFonts w:hint="cs"/>
+                <w:rtl/>
+              </w:rPr>
+              <w:t xml:space="preserve"> עם הוספת קובץ </w:t>
+            </w:r>
+            <w:r>
+              <w:rPr>
+                <w:rFonts w:hint="cs"/>
+              </w:rPr>
+              <w:t>FILELIST</w:t>
+            </w:r>
+            <w:r>
+              <w:rPr>
+                <w:rFonts w:hint="cs"/>
+                <w:rtl/>
+              </w:rPr>
+              <w:t>.</w:t>
+            </w:r>
+            <w:r>
+              <w:rPr>
+                <w:rFonts w:hint="cs"/>
+              </w:rPr>
+              <w:t>F</w:t>
+            </w:r>
+          </w:p>
+          <w:p>
+            <w:pPr>
+              <w:rPr>
+                <w:rFonts w:hint="cs"/>
+                <w:rtl/>
+              </w:rPr>
+            </w:pPr>
+            <w:r>
+              <w:rPr>
+                <w:rFonts w:hint="cs"/>
+              </w:rPr>
+              <w:t>KMEANSTB</w:t>
+            </w:r>
+            <w:r>
+              <w:rPr>
+                <w:rFonts w:hint="cs"/>
+                <w:rtl/>
+              </w:rPr>
+              <w:t xml:space="preserve"> עודכן בהתאם(הורדו כל ה</w:t>
+            </w:r>
+            <w:r>
+              <w:rPr>
+                <w:rFonts w:hint="cs"/>
+              </w:rPr>
+              <w:t>INCLUDES</w:t>
+            </w:r>
+            <w:r>
+              <w:rPr>
+                <w:rFonts w:hint="cs"/>
+                <w:rtl/>
+              </w:rPr>
+              <w:t>)</w:t>
             </w:r>
           </w:p>
         </w:tc>

</xml_diff>

<commit_message>
more snapshot 13.9 1630pm
</commit_message>
<xml_diff>
--- a/uvm_expt_files/Kmeans_snapshots/פירוט.docx
+++ b/uvm_expt_files/Kmeans_snapshots/פירוט.docx
@@ -1788,7 +1788,6 @@
             <w:pPr>
               <w:rPr>
                 <w:rFonts w:hint="cs"/>
-                <w:rtl/>
               </w:rPr>
             </w:pPr>
             <w:r>
@@ -1816,6 +1815,163 @@
                 <w:rtl/>
               </w:rPr>
               <w:t>)</w:t>
+            </w:r>
+          </w:p>
+        </w:tc>
+      </w:tr>
+      <w:tr>
+        <w:trPr>
+          <w:trHeight w:val="554"/>
+        </w:trPr>
+        <w:tc>
+          <w:tcPr>
+            <w:tcW w:w="2684" w:type="dxa"/>
+          </w:tcPr>
+          <w:p>
+            <w:pPr>
+              <w:rPr>
+                <w:rFonts w:hint="cs"/>
+                <w:rtl/>
+              </w:rPr>
+            </w:pPr>
+            <w:r>
+              <w:rPr>
+                <w:rFonts w:hint="cs"/>
+                <w:rtl/>
+              </w:rPr>
+              <w:t>13.09</w:t>
+            </w:r>
+          </w:p>
+        </w:tc>
+        <w:tc>
+          <w:tcPr>
+            <w:tcW w:w="2684" w:type="dxa"/>
+          </w:tcPr>
+          <w:p>
+            <w:pPr>
+              <w:rPr>
+                <w:rFonts w:hint="cs"/>
+                <w:rtl/>
+              </w:rPr>
+            </w:pPr>
+            <w:r>
+              <w:rPr>
+                <w:rFonts w:hint="cs"/>
+                <w:rtl/>
+              </w:rPr>
+              <w:t>1630</w:t>
+            </w:r>
+          </w:p>
+        </w:tc>
+        <w:tc>
+          <w:tcPr>
+            <w:tcW w:w="2684" w:type="dxa"/>
+          </w:tcPr>
+          <w:p>
+            <w:r>
+              <w:rPr>
+                <w:rFonts w:hint="cs"/>
+                <w:rtl/>
+              </w:rPr>
+              <w:t xml:space="preserve">שחזור </w:t>
+            </w:r>
+            <w:r>
+              <w:rPr>
+                <w:rFonts w:hint="cs"/>
+              </w:rPr>
+              <w:t>MAKEFILE</w:t>
+            </w:r>
+            <w:r>
+              <w:rPr>
+                <w:rFonts w:hint="cs"/>
+                <w:rtl/>
+              </w:rPr>
+              <w:t xml:space="preserve"> קודם, ביטול </w:t>
+            </w:r>
+            <w:r>
+              <w:rPr>
+                <w:rFonts w:hint="cs"/>
+              </w:rPr>
+              <w:t>FIL</w:t>
+            </w:r>
+            <w:r>
+              <w:t>ELIST.F</w:t>
+            </w:r>
+          </w:p>
+          <w:p>
+            <w:r>
+              <w:rPr>
+                <w:rFonts w:hint="cs"/>
+                <w:rtl/>
+              </w:rPr>
+              <w:t xml:space="preserve">בניית מתודת </w:t>
+            </w:r>
+            <w:r>
+              <w:rPr>
+                <w:rFonts w:hint="cs"/>
+              </w:rPr>
+              <w:t>PRINT</w:t>
+            </w:r>
+            <w:r>
+              <w:rPr>
+                <w:rFonts w:hint="cs"/>
+                <w:rtl/>
+              </w:rPr>
+              <w:t xml:space="preserve"> ועדכון של קבלת מבנה נתונים אחיד</w:t>
+            </w:r>
+            <w:r>
+              <w:rPr>
+                <w:rFonts w:hint="cs"/>
+                <w:rtl/>
+              </w:rPr>
+              <w:t xml:space="preserve"> לסנטרואידים</w:t>
+            </w:r>
+            <w:r>
+              <w:rPr>
+                <w:rFonts w:hint="cs"/>
+                <w:rtl/>
+              </w:rPr>
+              <w:t xml:space="preserve"> מה</w:t>
+            </w:r>
+            <w:r>
+              <w:rPr>
+                <w:rFonts w:hint="cs"/>
+              </w:rPr>
+              <w:t>REFMODEL</w:t>
+            </w:r>
+            <w:r>
+              <w:rPr>
+                <w:rFonts w:hint="cs"/>
+                <w:rtl/>
+              </w:rPr>
+              <w:t xml:space="preserve"> וכן מה</w:t>
+            </w:r>
+            <w:r>
+              <w:rPr>
+                <w:rFonts w:hint="cs"/>
+              </w:rPr>
+              <w:t>DUT</w:t>
+            </w:r>
+          </w:p>
+          <w:p>
+            <w:pPr>
+              <w:rPr>
+                <w:rFonts w:hint="cs"/>
+                <w:rtl/>
+              </w:rPr>
+            </w:pPr>
+            <w:r>
+              <w:rPr>
+                <w:rFonts w:hint="cs"/>
+                <w:rtl/>
+              </w:rPr>
+              <w:t>והדפסתו פר קרואדינטות ב</w:t>
+            </w:r>
+            <w:r>
+              <w:rPr>
+                <w:rFonts w:hint="cs"/>
+              </w:rPr>
+              <w:t>SB</w:t>
             </w:r>
           </w:p>
         </w:tc>

</xml_diff>

<commit_message>
13_10 snapshot - not working
</commit_message>
<xml_diff>
--- a/uvm_expt_files/Kmeans_snapshots/פירוט.docx
+++ b/uvm_expt_files/Kmeans_snapshots/פירוט.docx
@@ -2380,7 +2380,6 @@
           <w:p>
             <w:pPr>
               <w:rPr>
-                <w:rFonts w:hint="cs"/>
                 <w:rtl/>
               </w:rPr>
             </w:pPr>
@@ -2405,7 +2404,6 @@
           <w:p>
             <w:pPr>
               <w:rPr>
-                <w:rFonts w:hint="cs"/>
                 <w:rtl/>
               </w:rPr>
             </w:pPr>
@@ -2425,7 +2423,6 @@
           <w:p>
             <w:pPr>
               <w:rPr>
-                <w:rFonts w:hint="cs"/>
                 <w:rtl/>
               </w:rPr>
             </w:pPr>
@@ -2493,7 +2490,6 @@
           <w:p>
             <w:pPr>
               <w:rPr>
-                <w:rFonts w:hint="cs"/>
                 <w:rtl/>
               </w:rPr>
             </w:pPr>
@@ -2513,7 +2509,6 @@
           <w:p>
             <w:pPr>
               <w:rPr>
-                <w:rFonts w:hint="cs"/>
                 <w:rtl/>
               </w:rPr>
             </w:pPr>
@@ -2554,7 +2549,6 @@
           <w:p>
             <w:pPr>
               <w:rPr>
-                <w:rFonts w:hint="cs"/>
                 <w:rtl/>
                 <w:lang w:val="az-Latn-AZ"/>
               </w:rPr>
@@ -2582,6 +2576,104 @@
                 <w:lang w:val="az-Latn-AZ"/>
               </w:rPr>
               <w:t xml:space="preserve"> והגרלה של טרנזקציה אחת בלבד כנראה יש איזשהו באג.</w:t>
+            </w:r>
+          </w:p>
+        </w:tc>
+      </w:tr>
+      <w:tr>
+        <w:trPr>
+          <w:trHeight w:val="554"/>
+        </w:trPr>
+        <w:tc>
+          <w:tcPr>
+            <w:tcW w:w="2684" w:type="dxa"/>
+          </w:tcPr>
+          <w:p>
+            <w:pPr>
+              <w:rPr>
+                <w:rFonts w:hint="cs"/>
+                <w:rtl/>
+              </w:rPr>
+            </w:pPr>
+            <w:r>
+              <w:rPr>
+                <w:rFonts w:hint="cs"/>
+                <w:rtl/>
+              </w:rPr>
+              <w:t>13.10</w:t>
+            </w:r>
+          </w:p>
+        </w:tc>
+        <w:tc>
+          <w:tcPr>
+            <w:tcW w:w="2684" w:type="dxa"/>
+          </w:tcPr>
+          <w:p>
+            <w:pPr>
+              <w:rPr>
+                <w:rFonts w:hint="cs"/>
+                <w:rtl/>
+              </w:rPr>
+            </w:pPr>
+            <w:r>
+              <w:rPr>
+                <w:rFonts w:hint="cs"/>
+                <w:rtl/>
+              </w:rPr>
+              <w:t>19:00</w:t>
+            </w:r>
+          </w:p>
+        </w:tc>
+        <w:tc>
+          <w:tcPr>
+            <w:tcW w:w="2684" w:type="dxa"/>
+          </w:tcPr>
+          <w:p>
+            <w:pPr>
+              <w:rPr>
+                <w:rFonts w:hint="cs"/>
+                <w:rtl/>
+                <w:lang w:val="az-Latn-AZ"/>
+              </w:rPr>
+            </w:pPr>
+            <w:r>
+              <w:rPr>
+                <w:rFonts w:hint="cs"/>
+                <w:rtl/>
+              </w:rPr>
+              <w:t>כרגע ה</w:t>
+            </w:r>
+            <w:r>
+              <w:t>refmodel</w:t>
+            </w:r>
+            <w:r>
+              <w:rPr>
+                <w:rFonts w:hint="cs"/>
+              </w:rPr>
+              <w:t xml:space="preserve"> </w:t>
+            </w:r>
+            <w:r>
+              <w:rPr>
+                <w:rFonts w:hint="cs"/>
+                <w:lang w:val="az-Latn-AZ"/>
+              </w:rPr>
+              <w:t xml:space="preserve"> </w:t>
+            </w:r>
+            <w:r>
+              <w:rPr>
+                <w:rFonts w:hint="cs"/>
+                <w:rtl/>
+                <w:lang w:val="az-Latn-AZ"/>
+              </w:rPr>
+              <w:t xml:space="preserve"> תקוע צריך לתקן, מקסימום נחזור אחד אחורה</w:t>
+            </w:r>
+            <w:r>
+              <w:rPr>
+                <w:rFonts w:hint="cs"/>
+                <w:rtl/>
+                <w:lang w:val="az-Latn-AZ"/>
+              </w:rPr>
+              <w:t>, הבאג היה טעות בשיפט של האינדקסים כך שנלקחו מלא אפסים כנקודות ולכן נוצר סנטרואיד של 0 מוחלט.</w:t>
             </w:r>
           </w:p>
         </w:tc>

</xml_diff>

<commit_message>
15.10 snapshot and snapshots word doc update
</commit_message>
<xml_diff>
--- a/uvm_expt_files/Kmeans_snapshots/פירוט.docx
+++ b/uvm_expt_files/Kmeans_snapshots/פירוט.docx
@@ -2591,7 +2591,6 @@
           <w:p>
             <w:pPr>
               <w:rPr>
-                <w:rFonts w:hint="cs"/>
                 <w:rtl/>
               </w:rPr>
             </w:pPr>
@@ -2611,7 +2610,6 @@
           <w:p>
             <w:pPr>
               <w:rPr>
-                <w:rFonts w:hint="cs"/>
                 <w:rtl/>
               </w:rPr>
             </w:pPr>
@@ -2631,7 +2629,6 @@
           <w:p>
             <w:pPr>
               <w:rPr>
-                <w:rFonts w:hint="cs"/>
                 <w:rtl/>
                 <w:lang w:val="az-Latn-AZ"/>
               </w:rPr>
@@ -2674,6 +2671,97 @@
                 <w:lang w:val="az-Latn-AZ"/>
               </w:rPr>
               <w:t>, הבאג היה טעות בשיפט של האינדקסים כך שנלקחו מלא אפסים כנקודות ולכן נוצר סנטרואיד של 0 מוחלט.</w:t>
+            </w:r>
+          </w:p>
+        </w:tc>
+      </w:tr>
+      <w:tr>
+        <w:trPr>
+          <w:trHeight w:val="554"/>
+        </w:trPr>
+        <w:tc>
+          <w:tcPr>
+            <w:tcW w:w="2684" w:type="dxa"/>
+          </w:tcPr>
+          <w:p>
+            <w:pPr>
+              <w:rPr>
+                <w:rFonts w:hint="cs"/>
+                <w:rtl/>
+              </w:rPr>
+            </w:pPr>
+            <w:r>
+              <w:rPr>
+                <w:rFonts w:hint="cs"/>
+                <w:rtl/>
+              </w:rPr>
+              <w:t>15.10</w:t>
+            </w:r>
+          </w:p>
+        </w:tc>
+        <w:tc>
+          <w:tcPr>
+            <w:tcW w:w="2684" w:type="dxa"/>
+          </w:tcPr>
+          <w:p>
+            <w:pPr>
+              <w:rPr>
+                <w:rFonts w:hint="cs"/>
+                <w:rtl/>
+              </w:rPr>
+            </w:pPr>
+            <w:r>
+              <w:rPr>
+                <w:rFonts w:hint="cs"/>
+                <w:rtl/>
+              </w:rPr>
+              <w:t>19:20</w:t>
+            </w:r>
+          </w:p>
+        </w:tc>
+        <w:tc>
+          <w:tcPr>
+            <w:tcW w:w="2684" w:type="dxa"/>
+          </w:tcPr>
+          <w:p>
+            <w:pPr>
+              <w:rPr>
+                <w:rFonts w:hint="cs"/>
+                <w:rtl/>
+              </w:rPr>
+            </w:pPr>
+            <w:r>
+              <w:rPr>
+                <w:rFonts w:hint="cs"/>
+                <w:rtl/>
+              </w:rPr>
+              <w:t>הוספת טרנסקציה לאסוף את הנקודות אל ה</w:t>
+            </w:r>
+            <w:r>
+              <w:rPr>
+                <w:rFonts w:hint="cs"/>
+              </w:rPr>
+              <w:t>SCOREBOARD</w:t>
+            </w:r>
+            <w:r>
+              <w:rPr>
+                <w:rFonts w:hint="cs"/>
+                <w:rtl/>
+              </w:rPr>
+              <w:t>, עדיין לא הצלחנו לפתור את התקיעה ב</w:t>
+            </w:r>
+            <w:r>
+              <w:rPr>
+                <w:rFonts w:hint="cs"/>
+              </w:rPr>
+              <w:t>REFMODEL</w:t>
+            </w:r>
+            <w:r>
+              <w:rPr>
+                <w:rFonts w:hint="cs"/>
+                <w:rtl/>
+              </w:rPr>
+              <w:t>.</w:t>
             </w:r>
           </w:p>
         </w:tc>

</xml_diff>

<commit_message>
16 oct 21:40 snapshot
</commit_message>
<xml_diff>
--- a/uvm_expt_files/Kmeans_snapshots/פירוט.docx
+++ b/uvm_expt_files/Kmeans_snapshots/פירוט.docx
@@ -2774,7 +2774,6 @@
           <w:p>
             <w:pPr>
               <w:rPr>
-                <w:rFonts w:hint="cs"/>
                 <w:rtl/>
               </w:rPr>
             </w:pPr>
@@ -2794,7 +2793,6 @@
           <w:p>
             <w:pPr>
               <w:rPr>
-                <w:rFonts w:hint="cs"/>
                 <w:rtl/>
               </w:rPr>
             </w:pPr>
@@ -2814,7 +2812,6 @@
           <w:p>
             <w:pPr>
               <w:rPr>
-                <w:rFonts w:hint="cs"/>
                 <w:rtl/>
               </w:rPr>
             </w:pPr>
@@ -2850,6 +2847,85 @@
                 <w:rtl/>
               </w:rPr>
               <w:t xml:space="preserve"> צריך לדבג זאת.</w:t>
+            </w:r>
+          </w:p>
+        </w:tc>
+      </w:tr>
+      <w:tr>
+        <w:trPr>
+          <w:trHeight w:val="554"/>
+        </w:trPr>
+        <w:tc>
+          <w:tcPr>
+            <w:tcW w:w="2684" w:type="dxa"/>
+          </w:tcPr>
+          <w:p>
+            <w:pPr>
+              <w:rPr>
+                <w:rFonts w:hint="cs"/>
+                <w:rtl/>
+              </w:rPr>
+            </w:pPr>
+            <w:r>
+              <w:rPr>
+                <w:rFonts w:hint="cs"/>
+                <w:rtl/>
+              </w:rPr>
+              <w:lastRenderedPageBreak/>
+              <w:t>16.10</w:t>
+            </w:r>
+          </w:p>
+        </w:tc>
+        <w:tc>
+          <w:tcPr>
+            <w:tcW w:w="2684" w:type="dxa"/>
+          </w:tcPr>
+          <w:p>
+            <w:pPr>
+              <w:rPr>
+                <w:rFonts w:hint="cs"/>
+                <w:rtl/>
+              </w:rPr>
+            </w:pPr>
+            <w:r>
+              <w:rPr>
+                <w:rFonts w:hint="cs"/>
+                <w:rtl/>
+              </w:rPr>
+              <w:t>21:40</w:t>
+            </w:r>
+          </w:p>
+        </w:tc>
+        <w:tc>
+          <w:tcPr>
+            <w:tcW w:w="2684" w:type="dxa"/>
+          </w:tcPr>
+          <w:p>
+            <w:pPr>
+              <w:rPr>
+                <w:rFonts w:hint="cs"/>
+                <w:rtl/>
+              </w:rPr>
+            </w:pPr>
+            <w:r>
+              <w:rPr>
+                <w:rFonts w:hint="cs"/>
+                <w:rtl/>
+              </w:rPr>
+              <w:t>תוקנו הבאגים עד כה, נשאר להמשיך להעמיד את ההשוואת שוני בין סנטרואידים ב</w:t>
+            </w:r>
+            <w:r>
+              <w:rPr>
+                <w:rFonts w:hint="cs"/>
+              </w:rPr>
+              <w:t>SCOREBOARD</w:t>
+            </w:r>
+            <w:r>
+              <w:rPr>
+                <w:rFonts w:hint="cs"/>
+                <w:rtl/>
+              </w:rPr>
+              <w:t>.</w:t>
             </w:r>
           </w:p>
         </w:tc>

</xml_diff>

<commit_message>
17 oct 15pm snapshot
</commit_message>
<xml_diff>
--- a/uvm_expt_files/Kmeans_snapshots/פירוט.docx
+++ b/uvm_expt_files/Kmeans_snapshots/פירוט.docx
@@ -2862,7 +2862,6 @@
           <w:p>
             <w:pPr>
               <w:rPr>
-                <w:rFonts w:hint="cs"/>
                 <w:rtl/>
               </w:rPr>
             </w:pPr>
@@ -2883,7 +2882,6 @@
           <w:p>
             <w:pPr>
               <w:rPr>
-                <w:rFonts w:hint="cs"/>
                 <w:rtl/>
               </w:rPr>
             </w:pPr>
@@ -2903,7 +2901,6 @@
           <w:p>
             <w:pPr>
               <w:rPr>
-                <w:rFonts w:hint="cs"/>
                 <w:rtl/>
               </w:rPr>
             </w:pPr>
@@ -2926,6 +2923,120 @@
                 <w:rtl/>
               </w:rPr>
               <w:t>.</w:t>
+            </w:r>
+          </w:p>
+        </w:tc>
+      </w:tr>
+      <w:tr>
+        <w:trPr>
+          <w:trHeight w:val="554"/>
+        </w:trPr>
+        <w:tc>
+          <w:tcPr>
+            <w:tcW w:w="2684" w:type="dxa"/>
+          </w:tcPr>
+          <w:p>
+            <w:pPr>
+              <w:rPr>
+                <w:rFonts w:hint="cs"/>
+                <w:rtl/>
+              </w:rPr>
+            </w:pPr>
+            <w:r>
+              <w:rPr>
+                <w:rFonts w:hint="cs"/>
+                <w:rtl/>
+              </w:rPr>
+              <w:t>17.10</w:t>
+            </w:r>
+          </w:p>
+        </w:tc>
+        <w:tc>
+          <w:tcPr>
+            <w:tcW w:w="2684" w:type="dxa"/>
+          </w:tcPr>
+          <w:p>
+            <w:pPr>
+              <w:rPr>
+                <w:rFonts w:hint="cs"/>
+                <w:rtl/>
+              </w:rPr>
+            </w:pPr>
+            <w:r>
+              <w:rPr>
+                <w:rFonts w:hint="cs"/>
+                <w:rtl/>
+              </w:rPr>
+              <w:t>15:00</w:t>
+            </w:r>
+          </w:p>
+        </w:tc>
+        <w:tc>
+          <w:tcPr>
+            <w:tcW w:w="2684" w:type="dxa"/>
+          </w:tcPr>
+          <w:p>
+            <w:pPr>
+              <w:rPr>
+                <w:rtl/>
+              </w:rPr>
+            </w:pPr>
+            <w:r>
+              <w:rPr>
+                <w:rFonts w:hint="cs"/>
+              </w:rPr>
+              <w:t>COMPARE</w:t>
+            </w:r>
+            <w:r>
+              <w:rPr>
+                <w:rFonts w:hint="cs"/>
+                <w:rtl/>
+              </w:rPr>
+              <w:t xml:space="preserve"> עומד על הרגליים ב</w:t>
+            </w:r>
+            <w:r>
+              <w:rPr>
+                <w:rFonts w:hint="cs"/>
+              </w:rPr>
+              <w:t>SCOREBOARD</w:t>
+            </w:r>
+            <w:r>
+              <w:rPr>
+                <w:rFonts w:hint="cs"/>
+                <w:rtl/>
+              </w:rPr>
+              <w:t>.</w:t>
+            </w:r>
+          </w:p>
+          <w:p>
+            <w:pPr>
+              <w:rPr>
+                <w:rFonts w:hint="cs"/>
+                <w:rtl/>
+              </w:rPr>
+            </w:pPr>
+            <w:r>
+              <w:rPr>
+                <w:rFonts w:hint="cs"/>
+                <w:rtl/>
+              </w:rPr>
+              <w:t>יש תקלה עם שמירה של 0 בין טרנסקציות של חישוב שלם שצריך לתקן ב</w:t>
+            </w:r>
+            <w:r>
+              <w:rPr>
+                <w:rFonts w:hint="cs"/>
+              </w:rPr>
+              <w:t>S</w:t>
+            </w:r>
+            <w:r>
+              <w:t xml:space="preserve">COREBOARD </w:t>
+            </w:r>
+            <w:r>
+              <w:rPr>
+                <w:rFonts w:hint="cs"/>
+                <w:rtl/>
+              </w:rPr>
+              <w:t xml:space="preserve"> או במוניטור שמעביר לו על החוט.</w:t>
             </w:r>
           </w:p>
         </w:tc>

</xml_diff>

<commit_message>
20 oct 17pm snapshot and add TestLine directory for changing constraints
</commit_message>
<xml_diff>
--- a/uvm_expt_files/Kmeans_snapshots/פירוט.docx
+++ b/uvm_expt_files/Kmeans_snapshots/פירוט.docx
@@ -2938,7 +2938,6 @@
           <w:p>
             <w:pPr>
               <w:rPr>
-                <w:rFonts w:hint="cs"/>
                 <w:rtl/>
               </w:rPr>
             </w:pPr>
@@ -2958,7 +2957,6 @@
           <w:p>
             <w:pPr>
               <w:rPr>
-                <w:rFonts w:hint="cs"/>
                 <w:rtl/>
               </w:rPr>
             </w:pPr>
@@ -3011,7 +3009,6 @@
           <w:p>
             <w:pPr>
               <w:rPr>
-                <w:rFonts w:hint="cs"/>
                 <w:rtl/>
               </w:rPr>
             </w:pPr>
@@ -3037,6 +3034,77 @@
                 <w:rtl/>
               </w:rPr>
               <w:t xml:space="preserve"> או במוניטור שמעביר לו על החוט.</w:t>
+            </w:r>
+          </w:p>
+        </w:tc>
+      </w:tr>
+      <w:tr>
+        <w:trPr>
+          <w:trHeight w:val="554"/>
+        </w:trPr>
+        <w:tc>
+          <w:tcPr>
+            <w:tcW w:w="2684" w:type="dxa"/>
+          </w:tcPr>
+          <w:p>
+            <w:pPr>
+              <w:rPr>
+                <w:rFonts w:hint="cs"/>
+                <w:rtl/>
+              </w:rPr>
+            </w:pPr>
+            <w:r>
+              <w:rPr>
+                <w:rFonts w:hint="cs"/>
+                <w:rtl/>
+              </w:rPr>
+              <w:t>20.10</w:t>
+            </w:r>
+          </w:p>
+        </w:tc>
+        <w:tc>
+          <w:tcPr>
+            <w:tcW w:w="2684" w:type="dxa"/>
+          </w:tcPr>
+          <w:p>
+            <w:pPr>
+              <w:rPr>
+                <w:rFonts w:hint="cs"/>
+                <w:rtl/>
+              </w:rPr>
+            </w:pPr>
+            <w:r>
+              <w:rPr>
+                <w:rFonts w:hint="cs"/>
+                <w:rtl/>
+              </w:rPr>
+              <w:t>17:00</w:t>
+            </w:r>
+          </w:p>
+        </w:tc>
+        <w:tc>
+          <w:tcPr>
+            <w:tcW w:w="2684" w:type="dxa"/>
+          </w:tcPr>
+          <w:p>
+            <w:pPr>
+              <w:rPr>
+                <w:rFonts w:hint="cs"/>
+              </w:rPr>
+            </w:pPr>
+            <w:r>
+              <w:rPr>
+                <w:rFonts w:hint="cs"/>
+                <w:rtl/>
+              </w:rPr>
+              <w:t>תיקון באגים של שגיאה מצטברת, כרגע יש שגיאה אקראית כתלות בהגרלה, סנטרואיד 8 תמיד שגיאה אפסית, כל השאר משתנה, המקסימום זה 5000 אלפיות שזה לא מעט..</w:t>
+            </w:r>
+            <w:r>
+              <w:rPr>
+                <w:rFonts w:hint="cs"/>
+                <w:rtl/>
+              </w:rPr>
+              <w:t xml:space="preserve"> עבור סנטרואיד כלשהו.</w:t>
             </w:r>
           </w:p>
         </w:tc>

</xml_diff>

<commit_message>
22.10 1330 snapshot - base for TEST PLAN snapshot
</commit_message>
<xml_diff>
--- a/uvm_expt_files/Kmeans_snapshots/פירוט.docx
+++ b/uvm_expt_files/Kmeans_snapshots/פירוט.docx
@@ -212,7 +212,23 @@
                 <w:rFonts w:hint="cs"/>
                 <w:rtl/>
               </w:rPr>
-              <w:t>, עם נקודות וסנטוראידים זהים ל</w:t>
+              <w:t xml:space="preserve">, עם נקודות </w:t>
+            </w:r>
+            <w:proofErr w:type="spellStart"/>
+            <w:r>
+              <w:rPr>
+                <w:rFonts w:hint="cs"/>
+                <w:rtl/>
+              </w:rPr>
+              <w:t>וסנטוראידים</w:t>
+            </w:r>
+            <w:proofErr w:type="spellEnd"/>
+            <w:r>
+              <w:rPr>
+                <w:rFonts w:hint="cs"/>
+                <w:rtl/>
+              </w:rPr>
+              <w:t xml:space="preserve"> זהים ל</w:t>
             </w:r>
             <w:r>
               <w:t>top</w:t>
@@ -293,7 +309,23 @@
                 <w:rFonts w:hint="cs"/>
                 <w:rtl/>
               </w:rPr>
-              <w:t xml:space="preserve"> שנוכל לקרוא סנטרואידים בסוף החישוב ולהשוות למה שקיבלנו בפרויקט א'.</w:t>
+              <w:t xml:space="preserve"> שנוכל לקרוא </w:t>
+            </w:r>
+            <w:proofErr w:type="spellStart"/>
+            <w:r>
+              <w:rPr>
+                <w:rFonts w:hint="cs"/>
+                <w:rtl/>
+              </w:rPr>
+              <w:t>סנטרואידים</w:t>
+            </w:r>
+            <w:proofErr w:type="spellEnd"/>
+            <w:r>
+              <w:rPr>
+                <w:rFonts w:hint="cs"/>
+                <w:rtl/>
+              </w:rPr>
+              <w:t xml:space="preserve"> בסוף החישוב ולהשוות למה שקיבלנו בפרויקט א'.</w:t>
             </w:r>
           </w:p>
         </w:tc>
@@ -352,7 +384,15 @@
               <w:bidi w:val="0"/>
             </w:pPr>
             <w:r>
-              <w:t>Add send_apb_tx task and rewrite body task accordingly.</w:t>
+              <w:t xml:space="preserve">Add </w:t>
+            </w:r>
+            <w:proofErr w:type="spellStart"/>
+            <w:r>
+              <w:t>send_apb_tx</w:t>
+            </w:r>
+            <w:proofErr w:type="spellEnd"/>
+            <w:r>
+              <w:t xml:space="preserve"> task and rewrite body task accordingly.</w:t>
             </w:r>
           </w:p>
           <w:p>
@@ -373,7 +413,31 @@
               <w:bidi w:val="0"/>
             </w:pPr>
             <w:r>
-              <w:t>Add read_apb_tx, write_apb_tx tasks, and rewrite drive() task accordingly.</w:t>
+              <w:t xml:space="preserve">Add </w:t>
+            </w:r>
+            <w:proofErr w:type="spellStart"/>
+            <w:r>
+              <w:t>read_apb_tx</w:t>
+            </w:r>
+            <w:proofErr w:type="spellEnd"/>
+            <w:r>
+              <w:t xml:space="preserve">, </w:t>
+            </w:r>
+            <w:proofErr w:type="spellStart"/>
+            <w:r>
+              <w:t>write_apb_tx</w:t>
+            </w:r>
+            <w:proofErr w:type="spellEnd"/>
+            <w:r>
+              <w:t xml:space="preserve"> tasks, and rewrite </w:t>
+            </w:r>
+            <w:proofErr w:type="gramStart"/>
+            <w:r>
+              <w:t>drive(</w:t>
+            </w:r>
+            <w:proofErr w:type="gramEnd"/>
+            <w:r>
+              <w:t>) task accordingly.</w:t>
             </w:r>
           </w:p>
         </w:tc>
@@ -433,7 +497,23 @@
                 <w:rFonts w:hint="cs"/>
                 <w:rtl/>
               </w:rPr>
-              <w:t xml:space="preserve">תיקון הממשק להגריל דאטה עבור סנטרואידים ועבור </w:t>
+              <w:t xml:space="preserve">תיקון הממשק להגריל דאטה עבור </w:t>
+            </w:r>
+            <w:proofErr w:type="spellStart"/>
+            <w:r>
+              <w:rPr>
+                <w:rFonts w:hint="cs"/>
+                <w:rtl/>
+              </w:rPr>
+              <w:t>סנטרואידים</w:t>
+            </w:r>
+            <w:proofErr w:type="spellEnd"/>
+            <w:r>
+              <w:rPr>
+                <w:rFonts w:hint="cs"/>
+                <w:rtl/>
+              </w:rPr>
+              <w:t xml:space="preserve"> ועבור </w:t>
             </w:r>
           </w:p>
         </w:tc>
@@ -523,7 +603,23 @@
                 <w:rFonts w:hint="cs"/>
                 <w:rtl/>
               </w:rPr>
-              <w:t>(צריך לשמור הכל ולא אחד אחד..)</w:t>
+              <w:t xml:space="preserve">(צריך לשמור </w:t>
+            </w:r>
+            <w:proofErr w:type="spellStart"/>
+            <w:r>
+              <w:rPr>
+                <w:rFonts w:hint="cs"/>
+                <w:rtl/>
+              </w:rPr>
+              <w:t>הכל</w:t>
+            </w:r>
+            <w:proofErr w:type="spellEnd"/>
+            <w:r>
+              <w:rPr>
+                <w:rFonts w:hint="cs"/>
+                <w:rtl/>
+              </w:rPr>
+              <w:t xml:space="preserve"> ולא אחד אחד..)</w:t>
             </w:r>
           </w:p>
         </w:tc>
@@ -671,14 +767,71 @@
                 <w:rFonts w:hint="cs"/>
                 <w:rtl/>
               </w:rPr>
-              <w:t xml:space="preserve">בניית טרנזקציה עם הגרלת נקודות,כמותן וסנטרואידים, העברת ביצוע </w:t>
-            </w:r>
-            <w:r>
-              <w:rPr>
-                <w:rFonts w:hint="cs"/>
-                <w:rtl/>
-              </w:rPr>
-              <w:t>טרזקציה שלמה ל</w:t>
+              <w:t xml:space="preserve">בניית </w:t>
+            </w:r>
+            <w:proofErr w:type="spellStart"/>
+            <w:r>
+              <w:rPr>
+                <w:rFonts w:hint="cs"/>
+                <w:rtl/>
+              </w:rPr>
+              <w:t>טרנזקציה</w:t>
+            </w:r>
+            <w:proofErr w:type="spellEnd"/>
+            <w:r>
+              <w:rPr>
+                <w:rFonts w:hint="cs"/>
+                <w:rtl/>
+              </w:rPr>
+              <w:t xml:space="preserve"> עם הגרלת </w:t>
+            </w:r>
+            <w:proofErr w:type="spellStart"/>
+            <w:r>
+              <w:rPr>
+                <w:rFonts w:hint="cs"/>
+                <w:rtl/>
+              </w:rPr>
+              <w:t>נקודות,כמותן</w:t>
+            </w:r>
+            <w:proofErr w:type="spellEnd"/>
+            <w:r>
+              <w:rPr>
+                <w:rFonts w:hint="cs"/>
+                <w:rtl/>
+              </w:rPr>
+              <w:t xml:space="preserve"> </w:t>
+            </w:r>
+            <w:proofErr w:type="spellStart"/>
+            <w:r>
+              <w:rPr>
+                <w:rFonts w:hint="cs"/>
+                <w:rtl/>
+              </w:rPr>
+              <w:t>וסנטרואידים</w:t>
+            </w:r>
+            <w:proofErr w:type="spellEnd"/>
+            <w:r>
+              <w:rPr>
+                <w:rFonts w:hint="cs"/>
+                <w:rtl/>
+              </w:rPr>
+              <w:t xml:space="preserve">, העברת ביצוע </w:t>
+            </w:r>
+            <w:proofErr w:type="spellStart"/>
+            <w:r>
+              <w:rPr>
+                <w:rFonts w:hint="cs"/>
+                <w:rtl/>
+              </w:rPr>
+              <w:t>טרזקציה</w:t>
+            </w:r>
+            <w:proofErr w:type="spellEnd"/>
+            <w:r>
+              <w:rPr>
+                <w:rFonts w:hint="cs"/>
+                <w:rtl/>
+              </w:rPr>
+              <w:t xml:space="preserve"> שלמה ל</w:t>
             </w:r>
             <w:r>
               <w:rPr>
@@ -881,7 +1034,23 @@
                 <w:rFonts w:hint="cs"/>
                 <w:rtl/>
               </w:rPr>
-              <w:t>, שומר רק סנטרואידים ב</w:t>
+              <w:t xml:space="preserve">, שומר רק </w:t>
+            </w:r>
+            <w:proofErr w:type="spellStart"/>
+            <w:r>
+              <w:rPr>
+                <w:rFonts w:hint="cs"/>
+                <w:rtl/>
+              </w:rPr>
+              <w:t>סנטרואידים</w:t>
+            </w:r>
+            <w:proofErr w:type="spellEnd"/>
+            <w:r>
+              <w:rPr>
+                <w:rFonts w:hint="cs"/>
+                <w:rtl/>
+              </w:rPr>
+              <w:t xml:space="preserve"> ב</w:t>
             </w:r>
             <w:r>
               <w:rPr>
@@ -952,12 +1121,21 @@
                 <w:rtl/>
               </w:rPr>
             </w:pPr>
-            <w:r>
-              <w:rPr>
-                <w:rFonts w:hint="cs"/>
-                <w:rtl/>
-              </w:rPr>
-              <w:t xml:space="preserve">נסיון ראשון להתחיל לחבר את </w:t>
+            <w:proofErr w:type="spellStart"/>
+            <w:r>
+              <w:rPr>
+                <w:rFonts w:hint="cs"/>
+                <w:rtl/>
+              </w:rPr>
+              <w:t>נסיון</w:t>
+            </w:r>
+            <w:proofErr w:type="spellEnd"/>
+            <w:r>
+              <w:rPr>
+                <w:rFonts w:hint="cs"/>
+                <w:rtl/>
+              </w:rPr>
+              <w:t xml:space="preserve"> ראשון להתחיל לחבר את </w:t>
             </w:r>
             <w:r>
               <w:rPr>
@@ -983,7 +1161,23 @@
                 <w:rFonts w:hint="cs"/>
                 <w:rtl/>
               </w:rPr>
-              <w:t xml:space="preserve"> מבחינת מגע בקבצע ההירארכיה.</w:t>
+              <w:t xml:space="preserve"> מבחינת מגע </w:t>
+            </w:r>
+            <w:proofErr w:type="spellStart"/>
+            <w:r>
+              <w:rPr>
+                <w:rFonts w:hint="cs"/>
+                <w:rtl/>
+              </w:rPr>
+              <w:t>בקבצע</w:t>
+            </w:r>
+            <w:proofErr w:type="spellEnd"/>
+            <w:r>
+              <w:rPr>
+                <w:rFonts w:hint="cs"/>
+                <w:rtl/>
+              </w:rPr>
+              <w:t xml:space="preserve"> ההירארכיה.</w:t>
             </w:r>
           </w:p>
           <w:p>
@@ -1030,11 +1224,29 @@
                 <w:rFonts w:hint="cs"/>
                 <w:rtl/>
               </w:rPr>
-              <w:t xml:space="preserve"> יווצר באופן תקין ב</w:t>
-            </w:r>
+              <w:t xml:space="preserve"> </w:t>
+            </w:r>
+            <w:proofErr w:type="spellStart"/>
+            <w:r>
+              <w:rPr>
+                <w:rFonts w:hint="cs"/>
+                <w:rtl/>
+              </w:rPr>
+              <w:t>יווצר</w:t>
+            </w:r>
+            <w:proofErr w:type="spellEnd"/>
+            <w:r>
+              <w:rPr>
+                <w:rFonts w:hint="cs"/>
+                <w:rtl/>
+              </w:rPr>
+              <w:t xml:space="preserve"> באופן תקין ב</w:t>
+            </w:r>
+            <w:proofErr w:type="spellStart"/>
             <w:r>
               <w:t>kmeans_test_tb</w:t>
             </w:r>
+            <w:proofErr w:type="spellEnd"/>
             <w:r>
               <w:rPr>
                 <w:rFonts w:hint="cs"/>
@@ -1500,8 +1712,17 @@
                 <w:rFonts w:hint="cs"/>
                 <w:rtl/>
               </w:rPr>
-              <w:t xml:space="preserve"> ול</w:t>
-            </w:r>
+              <w:t xml:space="preserve"> </w:t>
+            </w:r>
+            <w:proofErr w:type="spellStart"/>
+            <w:r>
+              <w:rPr>
+                <w:rFonts w:hint="cs"/>
+                <w:rtl/>
+              </w:rPr>
+              <w:t>ול</w:t>
+            </w:r>
+            <w:proofErr w:type="spellEnd"/>
             <w:r>
               <w:rPr>
                 <w:rFonts w:hint="cs"/>
@@ -1577,9 +1798,11 @@
               </w:rPr>
               <w:t xml:space="preserve">תמיכה באופציה להריץ </w:t>
             </w:r>
+            <w:proofErr w:type="spellStart"/>
             <w:r>
               <w:t>sanitycheck</w:t>
             </w:r>
+            <w:proofErr w:type="spellEnd"/>
             <w:r>
               <w:rPr>
                 <w:rFonts w:hint="cs"/>
@@ -1794,7 +2017,23 @@
                 <w:rFonts w:hint="cs"/>
                 <w:rtl/>
               </w:rPr>
-              <w:t xml:space="preserve"> עודכן בהתאם(הורדו כל ה</w:t>
+              <w:t xml:space="preserve"> עודכן </w:t>
+            </w:r>
+            <w:proofErr w:type="gramStart"/>
+            <w:r>
+              <w:rPr>
+                <w:rFonts w:hint="cs"/>
+                <w:rtl/>
+              </w:rPr>
+              <w:t>בהתאם(</w:t>
+            </w:r>
+            <w:proofErr w:type="gramEnd"/>
+            <w:r>
+              <w:rPr>
+                <w:rFonts w:hint="cs"/>
+                <w:rtl/>
+              </w:rPr>
+              <w:t>הורדו כל ה</w:t>
             </w:r>
             <w:r>
               <w:rPr>
@@ -1915,8 +2154,17 @@
                 <w:rFonts w:hint="cs"/>
                 <w:rtl/>
               </w:rPr>
-              <w:t xml:space="preserve"> לסנטרואידים</w:t>
-            </w:r>
+              <w:t xml:space="preserve"> </w:t>
+            </w:r>
+            <w:proofErr w:type="spellStart"/>
+            <w:r>
+              <w:rPr>
+                <w:rFonts w:hint="cs"/>
+                <w:rtl/>
+              </w:rPr>
+              <w:t>לסנטרואידים</w:t>
+            </w:r>
+            <w:proofErr w:type="spellEnd"/>
             <w:r>
               <w:rPr>
                 <w:rFonts w:hint="cs"/>
@@ -1955,7 +2203,23 @@
                 <w:rFonts w:hint="cs"/>
                 <w:rtl/>
               </w:rPr>
-              <w:t>והדפסתו פר קרואדינטות ב</w:t>
+              <w:t xml:space="preserve">והדפסתו פר </w:t>
+            </w:r>
+            <w:proofErr w:type="spellStart"/>
+            <w:r>
+              <w:rPr>
+                <w:rFonts w:hint="cs"/>
+                <w:rtl/>
+              </w:rPr>
+              <w:t>קרואדינטות</w:t>
+            </w:r>
+            <w:proofErr w:type="spellEnd"/>
+            <w:r>
+              <w:rPr>
+                <w:rFonts w:hint="cs"/>
+                <w:rtl/>
+              </w:rPr>
+              <w:t xml:space="preserve"> ב</w:t>
             </w:r>
             <w:r>
               <w:rPr>
@@ -2034,7 +2298,23 @@
                 <w:rFonts w:hint="cs"/>
                 <w:rtl/>
               </w:rPr>
-              <w:t>, ליאורה מנסה לדבג במטלב(שני הבלוקים עושים שגיאות, ה</w:t>
+              <w:t xml:space="preserve">, ליאורה מנסה לדבג </w:t>
+            </w:r>
+            <w:proofErr w:type="spellStart"/>
+            <w:r>
+              <w:rPr>
+                <w:rFonts w:hint="cs"/>
+                <w:rtl/>
+              </w:rPr>
+              <w:t>במטלב</w:t>
+            </w:r>
+            <w:proofErr w:type="spellEnd"/>
+            <w:r>
+              <w:rPr>
+                <w:rFonts w:hint="cs"/>
+                <w:rtl/>
+              </w:rPr>
+              <w:t>(שני הבלוקים עושים שגיאות, ה</w:t>
             </w:r>
             <w:r>
               <w:rPr>
@@ -2047,7 +2327,23 @@
                 <w:rFonts w:hint="cs"/>
                 <w:rtl/>
               </w:rPr>
-              <w:t xml:space="preserve"> לוקח את הנקודה לסנטרואיד הלא נכון, ואילו ה</w:t>
+              <w:t xml:space="preserve"> לוקח את הנקודה </w:t>
+            </w:r>
+            <w:proofErr w:type="spellStart"/>
+            <w:r>
+              <w:rPr>
+                <w:rFonts w:hint="cs"/>
+                <w:rtl/>
+              </w:rPr>
+              <w:t>לסנטרואיד</w:t>
+            </w:r>
+            <w:proofErr w:type="spellEnd"/>
+            <w:r>
+              <w:rPr>
+                <w:rFonts w:hint="cs"/>
+                <w:rtl/>
+              </w:rPr>
+              <w:t xml:space="preserve"> הלא נכון, ואילו ה</w:t>
             </w:r>
             <w:r>
               <w:rPr>
@@ -2151,9 +2447,11 @@
               </w:rPr>
               <w:t xml:space="preserve"> בו מוגרלת נקודה שלמה, תוקנו סוגי משתנים ב</w:t>
             </w:r>
+            <w:proofErr w:type="spellStart"/>
             <w:r>
               <w:t>distance_calc</w:t>
             </w:r>
+            <w:proofErr w:type="spellEnd"/>
             <w:r>
               <w:rPr>
                 <w:rFonts w:hint="cs"/>
@@ -2264,7 +2562,25 @@
                 <w:rtl/>
                 <w:lang w:val="az-Latn-AZ"/>
               </w:rPr>
-              <w:t xml:space="preserve"> וקימפולו(צריך לחבר ל</w:t>
+              <w:t xml:space="preserve"> </w:t>
+            </w:r>
+            <w:proofErr w:type="spellStart"/>
+            <w:r>
+              <w:rPr>
+                <w:rFonts w:hint="cs"/>
+                <w:rtl/>
+                <w:lang w:val="az-Latn-AZ"/>
+              </w:rPr>
+              <w:t>וקימפולו</w:t>
+            </w:r>
+            <w:proofErr w:type="spellEnd"/>
+            <w:r>
+              <w:rPr>
+                <w:rFonts w:hint="cs"/>
+                <w:rtl/>
+                <w:lang w:val="az-Latn-AZ"/>
+              </w:rPr>
+              <w:t>(צריך לחבר ל</w:t>
             </w:r>
             <w:r>
               <w:rPr>
@@ -2445,7 +2761,39 @@
                 <w:rFonts w:hint="cs"/>
                 <w:rtl/>
               </w:rPr>
-              <w:t>איחוד של 2 העדכונים האחרונים שיעברו קומפילציה(היתה בעיה משום מה), כנראה היתה תקלה ב</w:t>
+              <w:t>איחוד של 2 העדכונים האחרונים שיעברו קומפילציה(</w:t>
+            </w:r>
+            <w:proofErr w:type="spellStart"/>
+            <w:r>
+              <w:rPr>
+                <w:rFonts w:hint="cs"/>
+                <w:rtl/>
+              </w:rPr>
+              <w:t>היתה</w:t>
+            </w:r>
+            <w:proofErr w:type="spellEnd"/>
+            <w:r>
+              <w:rPr>
+                <w:rFonts w:hint="cs"/>
+                <w:rtl/>
+              </w:rPr>
+              <w:t xml:space="preserve"> בעיה משום מה), כנראה </w:t>
+            </w:r>
+            <w:proofErr w:type="spellStart"/>
+            <w:r>
+              <w:rPr>
+                <w:rFonts w:hint="cs"/>
+                <w:rtl/>
+              </w:rPr>
+              <w:t>היתה</w:t>
+            </w:r>
+            <w:proofErr w:type="spellEnd"/>
+            <w:r>
+              <w:rPr>
+                <w:rFonts w:hint="cs"/>
+                <w:rtl/>
+              </w:rPr>
+              <w:t xml:space="preserve"> תקלה ב</w:t>
             </w:r>
             <w:r>
               <w:rPr>
@@ -2536,7 +2884,23 @@
                 <w:rFonts w:hint="cs"/>
                 <w:rtl/>
               </w:rPr>
-              <w:t>סידור הסביבה לעבודה עם הגרלה רב פעמית, נותר לאפשר מבנה נתונים להכלת נקודות וסנטרואידים לכל הגרלה כזו.</w:t>
+              <w:t xml:space="preserve">סידור הסביבה לעבודה עם הגרלה רב פעמית, נותר לאפשר מבנה נתונים להכלת נקודות </w:t>
+            </w:r>
+            <w:proofErr w:type="spellStart"/>
+            <w:r>
+              <w:rPr>
+                <w:rFonts w:hint="cs"/>
+                <w:rtl/>
+              </w:rPr>
+              <w:t>וסנטרואידים</w:t>
+            </w:r>
+            <w:proofErr w:type="spellEnd"/>
+            <w:r>
+              <w:rPr>
+                <w:rFonts w:hint="cs"/>
+                <w:rtl/>
+              </w:rPr>
+              <w:t xml:space="preserve"> לכל הגרלה כזו.</w:t>
             </w:r>
           </w:p>
           <w:p>
@@ -2575,7 +2939,25 @@
                 <w:rtl/>
                 <w:lang w:val="az-Latn-AZ"/>
               </w:rPr>
-              <w:t xml:space="preserve"> והגרלה של טרנזקציה אחת בלבד כנראה יש איזשהו באג.</w:t>
+              <w:t xml:space="preserve"> והגרלה של </w:t>
+            </w:r>
+            <w:proofErr w:type="spellStart"/>
+            <w:r>
+              <w:rPr>
+                <w:rFonts w:hint="cs"/>
+                <w:rtl/>
+                <w:lang w:val="az-Latn-AZ"/>
+              </w:rPr>
+              <w:t>טרנזקציה</w:t>
+            </w:r>
+            <w:proofErr w:type="spellEnd"/>
+            <w:r>
+              <w:rPr>
+                <w:rFonts w:hint="cs"/>
+                <w:rtl/>
+                <w:lang w:val="az-Latn-AZ"/>
+              </w:rPr>
+              <w:t xml:space="preserve"> אחת בלבד כנראה יש איזשהו באג.</w:t>
             </w:r>
           </w:p>
         </w:tc>
@@ -2640,9 +3022,11 @@
               </w:rPr>
               <w:t>כרגע ה</w:t>
             </w:r>
+            <w:proofErr w:type="spellStart"/>
             <w:r>
               <w:t>refmodel</w:t>
             </w:r>
+            <w:proofErr w:type="spellEnd"/>
             <w:r>
               <w:rPr>
                 <w:rFonts w:hint="cs"/>
@@ -2670,7 +3054,43 @@
                 <w:rtl/>
                 <w:lang w:val="az-Latn-AZ"/>
               </w:rPr>
-              <w:t>, הבאג היה טעות בשיפט של האינדקסים כך שנלקחו מלא אפסים כנקודות ולכן נוצר סנטרואיד של 0 מוחלט.</w:t>
+              <w:t xml:space="preserve">, הבאג היה טעות </w:t>
+            </w:r>
+            <w:proofErr w:type="spellStart"/>
+            <w:r>
+              <w:rPr>
+                <w:rFonts w:hint="cs"/>
+                <w:rtl/>
+                <w:lang w:val="az-Latn-AZ"/>
+              </w:rPr>
+              <w:t>בשיפט</w:t>
+            </w:r>
+            <w:proofErr w:type="spellEnd"/>
+            <w:r>
+              <w:rPr>
+                <w:rFonts w:hint="cs"/>
+                <w:rtl/>
+                <w:lang w:val="az-Latn-AZ"/>
+              </w:rPr>
+              <w:t xml:space="preserve"> של האינדקסים כך שנלקחו מלא אפסים כנקודות ולכן נוצר </w:t>
+            </w:r>
+            <w:proofErr w:type="spellStart"/>
+            <w:r>
+              <w:rPr>
+                <w:rFonts w:hint="cs"/>
+                <w:rtl/>
+                <w:lang w:val="az-Latn-AZ"/>
+              </w:rPr>
+              <w:t>סנטרואיד</w:t>
+            </w:r>
+            <w:proofErr w:type="spellEnd"/>
+            <w:r>
+              <w:rPr>
+                <w:rFonts w:hint="cs"/>
+                <w:rtl/>
+                <w:lang w:val="az-Latn-AZ"/>
+              </w:rPr>
+              <w:t xml:space="preserve"> של 0 מוחלט.</w:t>
             </w:r>
           </w:p>
         </w:tc>
@@ -2909,7 +3329,39 @@
                 <w:rFonts w:hint="cs"/>
                 <w:rtl/>
               </w:rPr>
-              <w:t>תוקנו הבאגים עד כה, נשאר להמשיך להעמיד את ההשוואת שוני בין סנטרואידים ב</w:t>
+              <w:t xml:space="preserve">תוקנו הבאגים עד כה, נשאר להמשיך להעמיד את </w:t>
+            </w:r>
+            <w:proofErr w:type="spellStart"/>
+            <w:r>
+              <w:rPr>
+                <w:rFonts w:hint="cs"/>
+                <w:rtl/>
+              </w:rPr>
+              <w:t>ההשוואת</w:t>
+            </w:r>
+            <w:proofErr w:type="spellEnd"/>
+            <w:r>
+              <w:rPr>
+                <w:rFonts w:hint="cs"/>
+                <w:rtl/>
+              </w:rPr>
+              <w:t xml:space="preserve"> שוני בין </w:t>
+            </w:r>
+            <w:proofErr w:type="spellStart"/>
+            <w:r>
+              <w:rPr>
+                <w:rFonts w:hint="cs"/>
+                <w:rtl/>
+              </w:rPr>
+              <w:t>סנטרואידים</w:t>
+            </w:r>
+            <w:proofErr w:type="spellEnd"/>
+            <w:r>
+              <w:rPr>
+                <w:rFonts w:hint="cs"/>
+                <w:rtl/>
+              </w:rPr>
+              <w:t xml:space="preserve"> ב</w:t>
             </w:r>
             <w:r>
               <w:rPr>
@@ -3049,7 +3501,6 @@
           <w:p>
             <w:pPr>
               <w:rPr>
-                <w:rFonts w:hint="cs"/>
                 <w:rtl/>
               </w:rPr>
             </w:pPr>
@@ -3069,7 +3520,6 @@
           <w:p>
             <w:pPr>
               <w:rPr>
-                <w:rFonts w:hint="cs"/>
                 <w:rtl/>
               </w:rPr>
             </w:pPr>
@@ -3087,24 +3537,282 @@
             <w:tcW w:w="2684" w:type="dxa"/>
           </w:tcPr>
           <w:p>
-            <w:pPr>
-              <w:rPr>
-                <w:rFonts w:hint="cs"/>
-              </w:rPr>
-            </w:pPr>
-            <w:r>
-              <w:rPr>
-                <w:rFonts w:hint="cs"/>
-                <w:rtl/>
-              </w:rPr>
-              <w:t>תיקון באגים של שגיאה מצטברת, כרגע יש שגיאה אקראית כתלות בהגרלה, סנטרואיד 8 תמיד שגיאה אפסית, כל השאר משתנה, המקסימום זה 5000 אלפיות שזה לא מעט..</w:t>
-            </w:r>
-            <w:r>
-              <w:rPr>
-                <w:rFonts w:hint="cs"/>
-                <w:rtl/>
-              </w:rPr>
-              <w:t xml:space="preserve"> עבור סנטרואיד כלשהו.</w:t>
+            <w:r>
+              <w:rPr>
+                <w:rFonts w:hint="cs"/>
+                <w:rtl/>
+              </w:rPr>
+              <w:t xml:space="preserve">תיקון באגים של שגיאה מצטברת, כרגע יש שגיאה אקראית כתלות בהגרלה, </w:t>
+            </w:r>
+            <w:proofErr w:type="spellStart"/>
+            <w:r>
+              <w:rPr>
+                <w:rFonts w:hint="cs"/>
+                <w:rtl/>
+              </w:rPr>
+              <w:t>סנטרואיד</w:t>
+            </w:r>
+            <w:proofErr w:type="spellEnd"/>
+            <w:r>
+              <w:rPr>
+                <w:rFonts w:hint="cs"/>
+                <w:rtl/>
+              </w:rPr>
+              <w:t xml:space="preserve"> 8 תמיד שגיאה אפסית, כל השאר משתנה, המקסימום זה 5000 אלפיות שזה לא מעט..</w:t>
+            </w:r>
+            <w:r>
+              <w:rPr>
+                <w:rFonts w:hint="cs"/>
+                <w:rtl/>
+              </w:rPr>
+              <w:t xml:space="preserve"> עבור </w:t>
+            </w:r>
+            <w:proofErr w:type="spellStart"/>
+            <w:r>
+              <w:rPr>
+                <w:rFonts w:hint="cs"/>
+                <w:rtl/>
+              </w:rPr>
+              <w:t>סנטרואיד</w:t>
+            </w:r>
+            <w:proofErr w:type="spellEnd"/>
+            <w:r>
+              <w:rPr>
+                <w:rFonts w:hint="cs"/>
+                <w:rtl/>
+              </w:rPr>
+              <w:t xml:space="preserve"> כלשהו.</w:t>
+            </w:r>
+          </w:p>
+        </w:tc>
+      </w:tr>
+      <w:tr>
+        <w:trPr>
+          <w:trHeight w:val="554"/>
+        </w:trPr>
+        <w:tc>
+          <w:tcPr>
+            <w:tcW w:w="2684" w:type="dxa"/>
+          </w:tcPr>
+          <w:p>
+            <w:pPr>
+              <w:rPr>
+                <w:rFonts w:hint="cs"/>
+                <w:b/>
+                <w:bCs/>
+                <w:color w:val="FF0000"/>
+                <w:sz w:val="24"/>
+                <w:szCs w:val="24"/>
+                <w:rtl/>
+              </w:rPr>
+            </w:pPr>
+            <w:r>
+              <w:rPr>
+                <w:rFonts w:hint="cs"/>
+                <w:b/>
+                <w:bCs/>
+                <w:color w:val="FF0000"/>
+                <w:sz w:val="24"/>
+                <w:szCs w:val="24"/>
+                <w:rtl/>
+              </w:rPr>
+              <w:t>22.10</w:t>
+            </w:r>
+          </w:p>
+        </w:tc>
+        <w:tc>
+          <w:tcPr>
+            <w:tcW w:w="2684" w:type="dxa"/>
+          </w:tcPr>
+          <w:p>
+            <w:pPr>
+              <w:rPr>
+                <w:rFonts w:hint="cs"/>
+                <w:b/>
+                <w:bCs/>
+                <w:color w:val="FF0000"/>
+                <w:sz w:val="24"/>
+                <w:szCs w:val="24"/>
+                <w:rtl/>
+              </w:rPr>
+            </w:pPr>
+            <w:r>
+              <w:rPr>
+                <w:rFonts w:hint="cs"/>
+                <w:b/>
+                <w:bCs/>
+                <w:color w:val="FF0000"/>
+                <w:sz w:val="24"/>
+                <w:szCs w:val="24"/>
+                <w:rtl/>
+              </w:rPr>
+              <w:t>13:30</w:t>
+            </w:r>
+          </w:p>
+        </w:tc>
+        <w:tc>
+          <w:tcPr>
+            <w:tcW w:w="2684" w:type="dxa"/>
+          </w:tcPr>
+          <w:p>
+            <w:pPr>
+              <w:rPr>
+                <w:b/>
+                <w:bCs/>
+                <w:color w:val="FF0000"/>
+                <w:sz w:val="24"/>
+                <w:szCs w:val="24"/>
+              </w:rPr>
+            </w:pPr>
+            <w:r>
+              <w:rPr>
+                <w:rFonts w:hint="cs"/>
+                <w:b/>
+                <w:bCs/>
+                <w:color w:val="FF0000"/>
+                <w:sz w:val="24"/>
+                <w:szCs w:val="24"/>
+                <w:rtl/>
+              </w:rPr>
+              <w:t xml:space="preserve">ניקוי </w:t>
+            </w:r>
+            <w:r>
+              <w:rPr>
+                <w:rFonts w:hint="cs"/>
+                <w:b/>
+                <w:bCs/>
+                <w:color w:val="FF0000"/>
+                <w:sz w:val="24"/>
+                <w:szCs w:val="24"/>
+              </w:rPr>
+              <w:t>DRIVER</w:t>
+            </w:r>
+            <w:r>
+              <w:rPr>
+                <w:rFonts w:hint="cs"/>
+                <w:b/>
+                <w:bCs/>
+                <w:color w:val="FF0000"/>
+                <w:sz w:val="24"/>
+                <w:szCs w:val="24"/>
+                <w:rtl/>
+              </w:rPr>
+              <w:t xml:space="preserve"> מ-</w:t>
+            </w:r>
+            <w:r>
+              <w:rPr>
+                <w:rFonts w:hint="cs"/>
+                <w:b/>
+                <w:bCs/>
+                <w:color w:val="FF0000"/>
+                <w:sz w:val="24"/>
+                <w:szCs w:val="24"/>
+              </w:rPr>
+              <w:t>SANITY CHECK</w:t>
+            </w:r>
+            <w:r>
+              <w:rPr>
+                <w:b/>
+                <w:bCs/>
+                <w:color w:val="FF0000"/>
+                <w:sz w:val="24"/>
+                <w:szCs w:val="24"/>
+              </w:rPr>
+              <w:t>.</w:t>
+            </w:r>
+          </w:p>
+          <w:p>
+            <w:pPr>
+              <w:rPr>
+                <w:b/>
+                <w:bCs/>
+                <w:color w:val="FF0000"/>
+                <w:sz w:val="24"/>
+                <w:szCs w:val="24"/>
+              </w:rPr>
+            </w:pPr>
+          </w:p>
+          <w:p>
+            <w:pPr>
+              <w:rPr>
+                <w:b/>
+                <w:bCs/>
+                <w:color w:val="FF0000"/>
+                <w:sz w:val="24"/>
+                <w:szCs w:val="24"/>
+                <w:rtl/>
+              </w:rPr>
+            </w:pPr>
+            <w:r>
+              <w:rPr>
+                <w:rFonts w:hint="cs"/>
+                <w:b/>
+                <w:bCs/>
+                <w:color w:val="FF0000"/>
+                <w:sz w:val="24"/>
+                <w:szCs w:val="24"/>
+                <w:rtl/>
+              </w:rPr>
+              <w:t>עדכון זה מהווה בסיס לבניית כלל ה-</w:t>
+            </w:r>
+            <w:r>
+              <w:rPr>
+                <w:rFonts w:hint="cs"/>
+                <w:b/>
+                <w:bCs/>
+                <w:color w:val="FF0000"/>
+                <w:sz w:val="24"/>
+                <w:szCs w:val="24"/>
+              </w:rPr>
+              <w:t>TEST PLAN</w:t>
+            </w:r>
+            <w:r>
+              <w:rPr>
+                <w:rFonts w:hint="cs"/>
+                <w:b/>
+                <w:bCs/>
+                <w:color w:val="FF0000"/>
+                <w:sz w:val="24"/>
+                <w:szCs w:val="24"/>
+                <w:rtl/>
+              </w:rPr>
+              <w:t>!</w:t>
+            </w:r>
+          </w:p>
+          <w:p>
+            <w:pPr>
+              <w:rPr>
+                <w:b/>
+                <w:bCs/>
+                <w:color w:val="FF0000"/>
+                <w:sz w:val="24"/>
+                <w:szCs w:val="24"/>
+                <w:rtl/>
+              </w:rPr>
+            </w:pPr>
+          </w:p>
+          <w:p>
+            <w:pPr>
+              <w:rPr>
+                <w:b/>
+                <w:bCs/>
+                <w:color w:val="FF0000"/>
+                <w:sz w:val="24"/>
+                <w:szCs w:val="24"/>
+                <w:rtl/>
+              </w:rPr>
+            </w:pPr>
+            <w:r>
+              <w:rPr>
+                <w:rFonts w:hint="cs"/>
+                <w:b/>
+                <w:bCs/>
+                <w:color w:val="FF0000"/>
+                <w:sz w:val="24"/>
+                <w:szCs w:val="24"/>
+                <w:rtl/>
+              </w:rPr>
+              <w:t>מכאן ההבדל העיקרי הצפוי הוא בציפייה רק באילוצים.</w:t>
             </w:r>
           </w:p>
         </w:tc>

</xml_diff>

<commit_message>
22.10 15:50 snapshot , Test Line 1
</commit_message>
<xml_diff>
--- a/uvm_expt_files/Kmeans_snapshots/פירוט.docx
+++ b/uvm_expt_files/Kmeans_snapshots/פירוט.docx
@@ -212,23 +212,7 @@
                 <w:rFonts w:hint="cs"/>
                 <w:rtl/>
               </w:rPr>
-              <w:t xml:space="preserve">, עם נקודות </w:t>
-            </w:r>
-            <w:proofErr w:type="spellStart"/>
-            <w:r>
-              <w:rPr>
-                <w:rFonts w:hint="cs"/>
-                <w:rtl/>
-              </w:rPr>
-              <w:t>וסנטוראידים</w:t>
-            </w:r>
-            <w:proofErr w:type="spellEnd"/>
-            <w:r>
-              <w:rPr>
-                <w:rFonts w:hint="cs"/>
-                <w:rtl/>
-              </w:rPr>
-              <w:t xml:space="preserve"> זהים ל</w:t>
+              <w:t>, עם נקודות וסנטוראידים זהים ל</w:t>
             </w:r>
             <w:r>
               <w:t>top</w:t>
@@ -309,23 +293,7 @@
                 <w:rFonts w:hint="cs"/>
                 <w:rtl/>
               </w:rPr>
-              <w:t xml:space="preserve"> שנוכל לקרוא </w:t>
-            </w:r>
-            <w:proofErr w:type="spellStart"/>
-            <w:r>
-              <w:rPr>
-                <w:rFonts w:hint="cs"/>
-                <w:rtl/>
-              </w:rPr>
-              <w:t>סנטרואידים</w:t>
-            </w:r>
-            <w:proofErr w:type="spellEnd"/>
-            <w:r>
-              <w:rPr>
-                <w:rFonts w:hint="cs"/>
-                <w:rtl/>
-              </w:rPr>
-              <w:t xml:space="preserve"> בסוף החישוב ולהשוות למה שקיבלנו בפרויקט א'.</w:t>
+              <w:t xml:space="preserve"> שנוכל לקרוא סנטרואידים בסוף החישוב ולהשוות למה שקיבלנו בפרויקט א'.</w:t>
             </w:r>
           </w:p>
         </w:tc>
@@ -384,15 +352,7 @@
               <w:bidi w:val="0"/>
             </w:pPr>
             <w:r>
-              <w:t xml:space="preserve">Add </w:t>
-            </w:r>
-            <w:proofErr w:type="spellStart"/>
-            <w:r>
-              <w:t>send_apb_tx</w:t>
-            </w:r>
-            <w:proofErr w:type="spellEnd"/>
-            <w:r>
-              <w:t xml:space="preserve"> task and rewrite body task accordingly.</w:t>
+              <w:t>Add send_apb_tx task and rewrite body task accordingly.</w:t>
             </w:r>
           </w:p>
           <w:p>
@@ -413,31 +373,7 @@
               <w:bidi w:val="0"/>
             </w:pPr>
             <w:r>
-              <w:t xml:space="preserve">Add </w:t>
-            </w:r>
-            <w:proofErr w:type="spellStart"/>
-            <w:r>
-              <w:t>read_apb_tx</w:t>
-            </w:r>
-            <w:proofErr w:type="spellEnd"/>
-            <w:r>
-              <w:t xml:space="preserve">, </w:t>
-            </w:r>
-            <w:proofErr w:type="spellStart"/>
-            <w:r>
-              <w:t>write_apb_tx</w:t>
-            </w:r>
-            <w:proofErr w:type="spellEnd"/>
-            <w:r>
-              <w:t xml:space="preserve"> tasks, and rewrite </w:t>
-            </w:r>
-            <w:proofErr w:type="gramStart"/>
-            <w:r>
-              <w:t>drive(</w:t>
-            </w:r>
-            <w:proofErr w:type="gramEnd"/>
-            <w:r>
-              <w:t>) task accordingly.</w:t>
+              <w:t>Add read_apb_tx, write_apb_tx tasks, and rewrite drive() task accordingly.</w:t>
             </w:r>
           </w:p>
         </w:tc>
@@ -497,23 +433,7 @@
                 <w:rFonts w:hint="cs"/>
                 <w:rtl/>
               </w:rPr>
-              <w:t xml:space="preserve">תיקון הממשק להגריל דאטה עבור </w:t>
-            </w:r>
-            <w:proofErr w:type="spellStart"/>
-            <w:r>
-              <w:rPr>
-                <w:rFonts w:hint="cs"/>
-                <w:rtl/>
-              </w:rPr>
-              <w:t>סנטרואידים</w:t>
-            </w:r>
-            <w:proofErr w:type="spellEnd"/>
-            <w:r>
-              <w:rPr>
-                <w:rFonts w:hint="cs"/>
-                <w:rtl/>
-              </w:rPr>
-              <w:t xml:space="preserve"> ועבור </w:t>
+              <w:t xml:space="preserve">תיקון הממשק להגריל דאטה עבור סנטרואידים ועבור </w:t>
             </w:r>
           </w:p>
         </w:tc>
@@ -603,23 +523,7 @@
                 <w:rFonts w:hint="cs"/>
                 <w:rtl/>
               </w:rPr>
-              <w:t xml:space="preserve">(צריך לשמור </w:t>
-            </w:r>
-            <w:proofErr w:type="spellStart"/>
-            <w:r>
-              <w:rPr>
-                <w:rFonts w:hint="cs"/>
-                <w:rtl/>
-              </w:rPr>
-              <w:t>הכל</w:t>
-            </w:r>
-            <w:proofErr w:type="spellEnd"/>
-            <w:r>
-              <w:rPr>
-                <w:rFonts w:hint="cs"/>
-                <w:rtl/>
-              </w:rPr>
-              <w:t xml:space="preserve"> ולא אחד אחד..)</w:t>
+              <w:t>(צריך לשמור הכל ולא אחד אחד..)</w:t>
             </w:r>
           </w:p>
         </w:tc>
@@ -767,71 +671,14 @@
                 <w:rFonts w:hint="cs"/>
                 <w:rtl/>
               </w:rPr>
-              <w:t xml:space="preserve">בניית </w:t>
-            </w:r>
-            <w:proofErr w:type="spellStart"/>
-            <w:r>
-              <w:rPr>
-                <w:rFonts w:hint="cs"/>
-                <w:rtl/>
-              </w:rPr>
-              <w:t>טרנזקציה</w:t>
-            </w:r>
-            <w:proofErr w:type="spellEnd"/>
-            <w:r>
-              <w:rPr>
-                <w:rFonts w:hint="cs"/>
-                <w:rtl/>
-              </w:rPr>
-              <w:t xml:space="preserve"> עם הגרלת </w:t>
-            </w:r>
-            <w:proofErr w:type="spellStart"/>
-            <w:r>
-              <w:rPr>
-                <w:rFonts w:hint="cs"/>
-                <w:rtl/>
-              </w:rPr>
-              <w:t>נקודות,כמותן</w:t>
-            </w:r>
-            <w:proofErr w:type="spellEnd"/>
-            <w:r>
-              <w:rPr>
-                <w:rFonts w:hint="cs"/>
-                <w:rtl/>
-              </w:rPr>
-              <w:t xml:space="preserve"> </w:t>
-            </w:r>
-            <w:proofErr w:type="spellStart"/>
-            <w:r>
-              <w:rPr>
-                <w:rFonts w:hint="cs"/>
-                <w:rtl/>
-              </w:rPr>
-              <w:t>וסנטרואידים</w:t>
-            </w:r>
-            <w:proofErr w:type="spellEnd"/>
-            <w:r>
-              <w:rPr>
-                <w:rFonts w:hint="cs"/>
-                <w:rtl/>
-              </w:rPr>
-              <w:t xml:space="preserve">, העברת ביצוע </w:t>
-            </w:r>
-            <w:proofErr w:type="spellStart"/>
-            <w:r>
-              <w:rPr>
-                <w:rFonts w:hint="cs"/>
-                <w:rtl/>
-              </w:rPr>
-              <w:t>טרזקציה</w:t>
-            </w:r>
-            <w:proofErr w:type="spellEnd"/>
-            <w:r>
-              <w:rPr>
-                <w:rFonts w:hint="cs"/>
-                <w:rtl/>
-              </w:rPr>
-              <w:t xml:space="preserve"> שלמה ל</w:t>
+              <w:t xml:space="preserve">בניית טרנזקציה עם הגרלת נקודות,כמותן וסנטרואידים, העברת ביצוע </w:t>
+            </w:r>
+            <w:r>
+              <w:rPr>
+                <w:rFonts w:hint="cs"/>
+                <w:rtl/>
+              </w:rPr>
+              <w:t>טרזקציה שלמה ל</w:t>
             </w:r>
             <w:r>
               <w:rPr>
@@ -1034,23 +881,7 @@
                 <w:rFonts w:hint="cs"/>
                 <w:rtl/>
               </w:rPr>
-              <w:t xml:space="preserve">, שומר רק </w:t>
-            </w:r>
-            <w:proofErr w:type="spellStart"/>
-            <w:r>
-              <w:rPr>
-                <w:rFonts w:hint="cs"/>
-                <w:rtl/>
-              </w:rPr>
-              <w:t>סנטרואידים</w:t>
-            </w:r>
-            <w:proofErr w:type="spellEnd"/>
-            <w:r>
-              <w:rPr>
-                <w:rFonts w:hint="cs"/>
-                <w:rtl/>
-              </w:rPr>
-              <w:t xml:space="preserve"> ב</w:t>
+              <w:t>, שומר רק סנטרואידים ב</w:t>
             </w:r>
             <w:r>
               <w:rPr>
@@ -1121,21 +952,12 @@
                 <w:rtl/>
               </w:rPr>
             </w:pPr>
-            <w:proofErr w:type="spellStart"/>
-            <w:r>
-              <w:rPr>
-                <w:rFonts w:hint="cs"/>
-                <w:rtl/>
-              </w:rPr>
-              <w:t>נסיון</w:t>
-            </w:r>
-            <w:proofErr w:type="spellEnd"/>
-            <w:r>
-              <w:rPr>
-                <w:rFonts w:hint="cs"/>
-                <w:rtl/>
-              </w:rPr>
-              <w:t xml:space="preserve"> ראשון להתחיל לחבר את </w:t>
+            <w:r>
+              <w:rPr>
+                <w:rFonts w:hint="cs"/>
+                <w:rtl/>
+              </w:rPr>
+              <w:t xml:space="preserve">נסיון ראשון להתחיל לחבר את </w:t>
             </w:r>
             <w:r>
               <w:rPr>
@@ -1161,23 +983,7 @@
                 <w:rFonts w:hint="cs"/>
                 <w:rtl/>
               </w:rPr>
-              <w:t xml:space="preserve"> מבחינת מגע </w:t>
-            </w:r>
-            <w:proofErr w:type="spellStart"/>
-            <w:r>
-              <w:rPr>
-                <w:rFonts w:hint="cs"/>
-                <w:rtl/>
-              </w:rPr>
-              <w:t>בקבצע</w:t>
-            </w:r>
-            <w:proofErr w:type="spellEnd"/>
-            <w:r>
-              <w:rPr>
-                <w:rFonts w:hint="cs"/>
-                <w:rtl/>
-              </w:rPr>
-              <w:t xml:space="preserve"> ההירארכיה.</w:t>
+              <w:t xml:space="preserve"> מבחינת מגע בקבצע ההירארכיה.</w:t>
             </w:r>
           </w:p>
           <w:p>
@@ -1224,29 +1030,11 @@
                 <w:rFonts w:hint="cs"/>
                 <w:rtl/>
               </w:rPr>
-              <w:t xml:space="preserve"> </w:t>
-            </w:r>
-            <w:proofErr w:type="spellStart"/>
-            <w:r>
-              <w:rPr>
-                <w:rFonts w:hint="cs"/>
-                <w:rtl/>
-              </w:rPr>
-              <w:t>יווצר</w:t>
-            </w:r>
-            <w:proofErr w:type="spellEnd"/>
-            <w:r>
-              <w:rPr>
-                <w:rFonts w:hint="cs"/>
-                <w:rtl/>
-              </w:rPr>
-              <w:t xml:space="preserve"> באופן תקין ב</w:t>
-            </w:r>
-            <w:proofErr w:type="spellStart"/>
+              <w:t xml:space="preserve"> יווצר באופן תקין ב</w:t>
+            </w:r>
             <w:r>
               <w:t>kmeans_test_tb</w:t>
             </w:r>
-            <w:proofErr w:type="spellEnd"/>
             <w:r>
               <w:rPr>
                 <w:rFonts w:hint="cs"/>
@@ -1712,17 +1500,8 @@
                 <w:rFonts w:hint="cs"/>
                 <w:rtl/>
               </w:rPr>
-              <w:t xml:space="preserve"> </w:t>
-            </w:r>
-            <w:proofErr w:type="spellStart"/>
-            <w:r>
-              <w:rPr>
-                <w:rFonts w:hint="cs"/>
-                <w:rtl/>
-              </w:rPr>
-              <w:t>ול</w:t>
-            </w:r>
-            <w:proofErr w:type="spellEnd"/>
+              <w:t xml:space="preserve"> ול</w:t>
+            </w:r>
             <w:r>
               <w:rPr>
                 <w:rFonts w:hint="cs"/>
@@ -1798,11 +1577,9 @@
               </w:rPr>
               <w:t xml:space="preserve">תמיכה באופציה להריץ </w:t>
             </w:r>
-            <w:proofErr w:type="spellStart"/>
             <w:r>
               <w:t>sanitycheck</w:t>
             </w:r>
-            <w:proofErr w:type="spellEnd"/>
             <w:r>
               <w:rPr>
                 <w:rFonts w:hint="cs"/>
@@ -2017,23 +1794,7 @@
                 <w:rFonts w:hint="cs"/>
                 <w:rtl/>
               </w:rPr>
-              <w:t xml:space="preserve"> עודכן </w:t>
-            </w:r>
-            <w:proofErr w:type="gramStart"/>
-            <w:r>
-              <w:rPr>
-                <w:rFonts w:hint="cs"/>
-                <w:rtl/>
-              </w:rPr>
-              <w:t>בהתאם(</w:t>
-            </w:r>
-            <w:proofErr w:type="gramEnd"/>
-            <w:r>
-              <w:rPr>
-                <w:rFonts w:hint="cs"/>
-                <w:rtl/>
-              </w:rPr>
-              <w:t>הורדו כל ה</w:t>
+              <w:t xml:space="preserve"> עודכן בהתאם(הורדו כל ה</w:t>
             </w:r>
             <w:r>
               <w:rPr>
@@ -2154,17 +1915,8 @@
                 <w:rFonts w:hint="cs"/>
                 <w:rtl/>
               </w:rPr>
-              <w:t xml:space="preserve"> </w:t>
-            </w:r>
-            <w:proofErr w:type="spellStart"/>
-            <w:r>
-              <w:rPr>
-                <w:rFonts w:hint="cs"/>
-                <w:rtl/>
-              </w:rPr>
-              <w:t>לסנטרואידים</w:t>
-            </w:r>
-            <w:proofErr w:type="spellEnd"/>
+              <w:t xml:space="preserve"> לסנטרואידים</w:t>
+            </w:r>
             <w:r>
               <w:rPr>
                 <w:rFonts w:hint="cs"/>
@@ -2203,23 +1955,7 @@
                 <w:rFonts w:hint="cs"/>
                 <w:rtl/>
               </w:rPr>
-              <w:t xml:space="preserve">והדפסתו פר </w:t>
-            </w:r>
-            <w:proofErr w:type="spellStart"/>
-            <w:r>
-              <w:rPr>
-                <w:rFonts w:hint="cs"/>
-                <w:rtl/>
-              </w:rPr>
-              <w:t>קרואדינטות</w:t>
-            </w:r>
-            <w:proofErr w:type="spellEnd"/>
-            <w:r>
-              <w:rPr>
-                <w:rFonts w:hint="cs"/>
-                <w:rtl/>
-              </w:rPr>
-              <w:t xml:space="preserve"> ב</w:t>
+              <w:t>והדפסתו פר קרואדינטות ב</w:t>
             </w:r>
             <w:r>
               <w:rPr>
@@ -2298,23 +2034,7 @@
                 <w:rFonts w:hint="cs"/>
                 <w:rtl/>
               </w:rPr>
-              <w:t xml:space="preserve">, ליאורה מנסה לדבג </w:t>
-            </w:r>
-            <w:proofErr w:type="spellStart"/>
-            <w:r>
-              <w:rPr>
-                <w:rFonts w:hint="cs"/>
-                <w:rtl/>
-              </w:rPr>
-              <w:t>במטלב</w:t>
-            </w:r>
-            <w:proofErr w:type="spellEnd"/>
-            <w:r>
-              <w:rPr>
-                <w:rFonts w:hint="cs"/>
-                <w:rtl/>
-              </w:rPr>
-              <w:t>(שני הבלוקים עושים שגיאות, ה</w:t>
+              <w:t>, ליאורה מנסה לדבג במטלב(שני הבלוקים עושים שגיאות, ה</w:t>
             </w:r>
             <w:r>
               <w:rPr>
@@ -2327,23 +2047,7 @@
                 <w:rFonts w:hint="cs"/>
                 <w:rtl/>
               </w:rPr>
-              <w:t xml:space="preserve"> לוקח את הנקודה </w:t>
-            </w:r>
-            <w:proofErr w:type="spellStart"/>
-            <w:r>
-              <w:rPr>
-                <w:rFonts w:hint="cs"/>
-                <w:rtl/>
-              </w:rPr>
-              <w:t>לסנטרואיד</w:t>
-            </w:r>
-            <w:proofErr w:type="spellEnd"/>
-            <w:r>
-              <w:rPr>
-                <w:rFonts w:hint="cs"/>
-                <w:rtl/>
-              </w:rPr>
-              <w:t xml:space="preserve"> הלא נכון, ואילו ה</w:t>
+              <w:t xml:space="preserve"> לוקח את הנקודה לסנטרואיד הלא נכון, ואילו ה</w:t>
             </w:r>
             <w:r>
               <w:rPr>
@@ -2447,11 +2151,9 @@
               </w:rPr>
               <w:t xml:space="preserve"> בו מוגרלת נקודה שלמה, תוקנו סוגי משתנים ב</w:t>
             </w:r>
-            <w:proofErr w:type="spellStart"/>
             <w:r>
               <w:t>distance_calc</w:t>
             </w:r>
-            <w:proofErr w:type="spellEnd"/>
             <w:r>
               <w:rPr>
                 <w:rFonts w:hint="cs"/>
@@ -2562,25 +2264,7 @@
                 <w:rtl/>
                 <w:lang w:val="az-Latn-AZ"/>
               </w:rPr>
-              <w:t xml:space="preserve"> </w:t>
-            </w:r>
-            <w:proofErr w:type="spellStart"/>
-            <w:r>
-              <w:rPr>
-                <w:rFonts w:hint="cs"/>
-                <w:rtl/>
-                <w:lang w:val="az-Latn-AZ"/>
-              </w:rPr>
-              <w:t>וקימפולו</w:t>
-            </w:r>
-            <w:proofErr w:type="spellEnd"/>
-            <w:r>
-              <w:rPr>
-                <w:rFonts w:hint="cs"/>
-                <w:rtl/>
-                <w:lang w:val="az-Latn-AZ"/>
-              </w:rPr>
-              <w:t>(צריך לחבר ל</w:t>
+              <w:t xml:space="preserve"> וקימפולו(צריך לחבר ל</w:t>
             </w:r>
             <w:r>
               <w:rPr>
@@ -2761,39 +2445,7 @@
                 <w:rFonts w:hint="cs"/>
                 <w:rtl/>
               </w:rPr>
-              <w:t>איחוד של 2 העדכונים האחרונים שיעברו קומפילציה(</w:t>
-            </w:r>
-            <w:proofErr w:type="spellStart"/>
-            <w:r>
-              <w:rPr>
-                <w:rFonts w:hint="cs"/>
-                <w:rtl/>
-              </w:rPr>
-              <w:t>היתה</w:t>
-            </w:r>
-            <w:proofErr w:type="spellEnd"/>
-            <w:r>
-              <w:rPr>
-                <w:rFonts w:hint="cs"/>
-                <w:rtl/>
-              </w:rPr>
-              <w:t xml:space="preserve"> בעיה משום מה), כנראה </w:t>
-            </w:r>
-            <w:proofErr w:type="spellStart"/>
-            <w:r>
-              <w:rPr>
-                <w:rFonts w:hint="cs"/>
-                <w:rtl/>
-              </w:rPr>
-              <w:t>היתה</w:t>
-            </w:r>
-            <w:proofErr w:type="spellEnd"/>
-            <w:r>
-              <w:rPr>
-                <w:rFonts w:hint="cs"/>
-                <w:rtl/>
-              </w:rPr>
-              <w:t xml:space="preserve"> תקלה ב</w:t>
+              <w:t>איחוד של 2 העדכונים האחרונים שיעברו קומפילציה(היתה בעיה משום מה), כנראה היתה תקלה ב</w:t>
             </w:r>
             <w:r>
               <w:rPr>
@@ -2884,23 +2536,7 @@
                 <w:rFonts w:hint="cs"/>
                 <w:rtl/>
               </w:rPr>
-              <w:t xml:space="preserve">סידור הסביבה לעבודה עם הגרלה רב פעמית, נותר לאפשר מבנה נתונים להכלת נקודות </w:t>
-            </w:r>
-            <w:proofErr w:type="spellStart"/>
-            <w:r>
-              <w:rPr>
-                <w:rFonts w:hint="cs"/>
-                <w:rtl/>
-              </w:rPr>
-              <w:t>וסנטרואידים</w:t>
-            </w:r>
-            <w:proofErr w:type="spellEnd"/>
-            <w:r>
-              <w:rPr>
-                <w:rFonts w:hint="cs"/>
-                <w:rtl/>
-              </w:rPr>
-              <w:t xml:space="preserve"> לכל הגרלה כזו.</w:t>
+              <w:t>סידור הסביבה לעבודה עם הגרלה רב פעמית, נותר לאפשר מבנה נתונים להכלת נקודות וסנטרואידים לכל הגרלה כזו.</w:t>
             </w:r>
           </w:p>
           <w:p>
@@ -2939,25 +2575,7 @@
                 <w:rtl/>
                 <w:lang w:val="az-Latn-AZ"/>
               </w:rPr>
-              <w:t xml:space="preserve"> והגרלה של </w:t>
-            </w:r>
-            <w:proofErr w:type="spellStart"/>
-            <w:r>
-              <w:rPr>
-                <w:rFonts w:hint="cs"/>
-                <w:rtl/>
-                <w:lang w:val="az-Latn-AZ"/>
-              </w:rPr>
-              <w:t>טרנזקציה</w:t>
-            </w:r>
-            <w:proofErr w:type="spellEnd"/>
-            <w:r>
-              <w:rPr>
-                <w:rFonts w:hint="cs"/>
-                <w:rtl/>
-                <w:lang w:val="az-Latn-AZ"/>
-              </w:rPr>
-              <w:t xml:space="preserve"> אחת בלבד כנראה יש איזשהו באג.</w:t>
+              <w:t xml:space="preserve"> והגרלה של טרנזקציה אחת בלבד כנראה יש איזשהו באג.</w:t>
             </w:r>
           </w:p>
         </w:tc>
@@ -3022,11 +2640,9 @@
               </w:rPr>
               <w:t>כרגע ה</w:t>
             </w:r>
-            <w:proofErr w:type="spellStart"/>
             <w:r>
               <w:t>refmodel</w:t>
             </w:r>
-            <w:proofErr w:type="spellEnd"/>
             <w:r>
               <w:rPr>
                 <w:rFonts w:hint="cs"/>
@@ -3054,43 +2670,7 @@
                 <w:rtl/>
                 <w:lang w:val="az-Latn-AZ"/>
               </w:rPr>
-              <w:t xml:space="preserve">, הבאג היה טעות </w:t>
-            </w:r>
-            <w:proofErr w:type="spellStart"/>
-            <w:r>
-              <w:rPr>
-                <w:rFonts w:hint="cs"/>
-                <w:rtl/>
-                <w:lang w:val="az-Latn-AZ"/>
-              </w:rPr>
-              <w:t>בשיפט</w:t>
-            </w:r>
-            <w:proofErr w:type="spellEnd"/>
-            <w:r>
-              <w:rPr>
-                <w:rFonts w:hint="cs"/>
-                <w:rtl/>
-                <w:lang w:val="az-Latn-AZ"/>
-              </w:rPr>
-              <w:t xml:space="preserve"> של האינדקסים כך שנלקחו מלא אפסים כנקודות ולכן נוצר </w:t>
-            </w:r>
-            <w:proofErr w:type="spellStart"/>
-            <w:r>
-              <w:rPr>
-                <w:rFonts w:hint="cs"/>
-                <w:rtl/>
-                <w:lang w:val="az-Latn-AZ"/>
-              </w:rPr>
-              <w:t>סנטרואיד</w:t>
-            </w:r>
-            <w:proofErr w:type="spellEnd"/>
-            <w:r>
-              <w:rPr>
-                <w:rFonts w:hint="cs"/>
-                <w:rtl/>
-                <w:lang w:val="az-Latn-AZ"/>
-              </w:rPr>
-              <w:t xml:space="preserve"> של 0 מוחלט.</w:t>
+              <w:t>, הבאג היה טעות בשיפט של האינדקסים כך שנלקחו מלא אפסים כנקודות ולכן נוצר סנטרואיד של 0 מוחלט.</w:t>
             </w:r>
           </w:p>
         </w:tc>
@@ -3329,39 +2909,7 @@
                 <w:rFonts w:hint="cs"/>
                 <w:rtl/>
               </w:rPr>
-              <w:t xml:space="preserve">תוקנו הבאגים עד כה, נשאר להמשיך להעמיד את </w:t>
-            </w:r>
-            <w:proofErr w:type="spellStart"/>
-            <w:r>
-              <w:rPr>
-                <w:rFonts w:hint="cs"/>
-                <w:rtl/>
-              </w:rPr>
-              <w:t>ההשוואת</w:t>
-            </w:r>
-            <w:proofErr w:type="spellEnd"/>
-            <w:r>
-              <w:rPr>
-                <w:rFonts w:hint="cs"/>
-                <w:rtl/>
-              </w:rPr>
-              <w:t xml:space="preserve"> שוני בין </w:t>
-            </w:r>
-            <w:proofErr w:type="spellStart"/>
-            <w:r>
-              <w:rPr>
-                <w:rFonts w:hint="cs"/>
-                <w:rtl/>
-              </w:rPr>
-              <w:t>סנטרואידים</w:t>
-            </w:r>
-            <w:proofErr w:type="spellEnd"/>
-            <w:r>
-              <w:rPr>
-                <w:rFonts w:hint="cs"/>
-                <w:rtl/>
-              </w:rPr>
-              <w:t xml:space="preserve"> ב</w:t>
+              <w:t>תוקנו הבאגים עד כה, נשאר להמשיך להעמיד את ההשוואת שוני בין סנטרואידים ב</w:t>
             </w:r>
             <w:r>
               <w:rPr>
@@ -3542,46 +3090,14 @@
                 <w:rFonts w:hint="cs"/>
                 <w:rtl/>
               </w:rPr>
-              <w:t xml:space="preserve">תיקון באגים של שגיאה מצטברת, כרגע יש שגיאה אקראית כתלות בהגרלה, </w:t>
-            </w:r>
-            <w:proofErr w:type="spellStart"/>
-            <w:r>
-              <w:rPr>
-                <w:rFonts w:hint="cs"/>
-                <w:rtl/>
-              </w:rPr>
-              <w:t>סנטרואיד</w:t>
-            </w:r>
-            <w:proofErr w:type="spellEnd"/>
-            <w:r>
-              <w:rPr>
-                <w:rFonts w:hint="cs"/>
-                <w:rtl/>
-              </w:rPr>
-              <w:t xml:space="preserve"> 8 תמיד שגיאה אפסית, כל השאר משתנה, המקסימום זה 5000 אלפיות שזה לא מעט..</w:t>
-            </w:r>
-            <w:r>
-              <w:rPr>
-                <w:rFonts w:hint="cs"/>
-                <w:rtl/>
-              </w:rPr>
-              <w:t xml:space="preserve"> עבור </w:t>
-            </w:r>
-            <w:proofErr w:type="spellStart"/>
-            <w:r>
-              <w:rPr>
-                <w:rFonts w:hint="cs"/>
-                <w:rtl/>
-              </w:rPr>
-              <w:t>סנטרואיד</w:t>
-            </w:r>
-            <w:proofErr w:type="spellEnd"/>
-            <w:r>
-              <w:rPr>
-                <w:rFonts w:hint="cs"/>
-                <w:rtl/>
-              </w:rPr>
-              <w:t xml:space="preserve"> כלשהו.</w:t>
+              <w:t>תיקון באגים של שגיאה מצטברת, כרגע יש שגיאה אקראית כתלות בהגרלה, סנטרואיד 8 תמיד שגיאה אפסית, כל השאר משתנה, המקסימום זה 5000 אלפיות שזה לא מעט..</w:t>
+            </w:r>
+            <w:r>
+              <w:rPr>
+                <w:rFonts w:hint="cs"/>
+                <w:rtl/>
+              </w:rPr>
+              <w:t xml:space="preserve"> עבור סנטרואיד כלשהו.</w:t>
             </w:r>
           </w:p>
         </w:tc>
@@ -3813,6 +3329,89 @@
                 <w:rtl/>
               </w:rPr>
               <w:t>מכאן ההבדל העיקרי הצפוי הוא בציפייה רק באילוצים.</w:t>
+            </w:r>
+          </w:p>
+        </w:tc>
+      </w:tr>
+      <w:tr>
+        <w:trPr>
+          <w:trHeight w:val="554"/>
+        </w:trPr>
+        <w:tc>
+          <w:tcPr>
+            <w:tcW w:w="2684" w:type="dxa"/>
+          </w:tcPr>
+          <w:p>
+            <w:pPr>
+              <w:rPr>
+                <w:rFonts w:hint="cs"/>
+                <w:sz w:val="24"/>
+                <w:szCs w:val="24"/>
+                <w:rtl/>
+              </w:rPr>
+            </w:pPr>
+            <w:r>
+              <w:rPr>
+                <w:rFonts w:hint="cs"/>
+                <w:sz w:val="24"/>
+                <w:szCs w:val="24"/>
+                <w:rtl/>
+              </w:rPr>
+              <w:t>22.10</w:t>
+            </w:r>
+          </w:p>
+        </w:tc>
+        <w:tc>
+          <w:tcPr>
+            <w:tcW w:w="2684" w:type="dxa"/>
+          </w:tcPr>
+          <w:p>
+            <w:pPr>
+              <w:rPr>
+                <w:rFonts w:hint="cs"/>
+                <w:sz w:val="24"/>
+                <w:szCs w:val="24"/>
+                <w:rtl/>
+              </w:rPr>
+            </w:pPr>
+            <w:r>
+              <w:rPr>
+                <w:rFonts w:hint="cs"/>
+                <w:sz w:val="24"/>
+                <w:szCs w:val="24"/>
+                <w:rtl/>
+              </w:rPr>
+              <w:t>15:50</w:t>
+            </w:r>
+          </w:p>
+        </w:tc>
+        <w:tc>
+          <w:tcPr>
+            <w:tcW w:w="2684" w:type="dxa"/>
+          </w:tcPr>
+          <w:p>
+            <w:pPr>
+              <w:rPr>
+                <w:rFonts w:hint="cs"/>
+                <w:sz w:val="24"/>
+                <w:szCs w:val="24"/>
+                <w:rtl/>
+              </w:rPr>
+            </w:pPr>
+            <w:r>
+              <w:rPr>
+                <w:rFonts w:hint="cs"/>
+                <w:sz w:val="24"/>
+                <w:szCs w:val="24"/>
+              </w:rPr>
+              <w:t>T</w:t>
+            </w:r>
+            <w:r>
+              <w:rPr>
+                <w:sz w:val="24"/>
+                <w:szCs w:val="24"/>
+              </w:rPr>
+              <w:t>est Line 1</w:t>
             </w:r>
           </w:p>
         </w:tc>

</xml_diff>

<commit_message>
22.10 16:15 snpashot - Test Line 2
</commit_message>
<xml_diff>
--- a/uvm_expt_files/Kmeans_snapshots/פירוט.docx
+++ b/uvm_expt_files/Kmeans_snapshots/פירוט.docx
@@ -3412,6 +3412,180 @@
                 <w:szCs w:val="24"/>
               </w:rPr>
               <w:t>est Line 1</w:t>
+            </w:r>
+          </w:p>
+        </w:tc>
+      </w:tr>
+      <w:tr>
+        <w:trPr>
+          <w:trHeight w:val="554"/>
+        </w:trPr>
+        <w:tc>
+          <w:tcPr>
+            <w:tcW w:w="2684" w:type="dxa"/>
+          </w:tcPr>
+          <w:p>
+            <w:pPr>
+              <w:rPr>
+                <w:rFonts w:hint="cs"/>
+                <w:sz w:val="24"/>
+                <w:szCs w:val="24"/>
+                <w:rtl/>
+              </w:rPr>
+            </w:pPr>
+            <w:r>
+              <w:rPr>
+                <w:rFonts w:hint="cs"/>
+                <w:sz w:val="24"/>
+                <w:szCs w:val="24"/>
+                <w:rtl/>
+              </w:rPr>
+              <w:t>22.10</w:t>
+            </w:r>
+          </w:p>
+        </w:tc>
+        <w:tc>
+          <w:tcPr>
+            <w:tcW w:w="2684" w:type="dxa"/>
+          </w:tcPr>
+          <w:p>
+            <w:pPr>
+              <w:rPr>
+                <w:rFonts w:hint="cs"/>
+                <w:sz w:val="24"/>
+                <w:szCs w:val="24"/>
+                <w:rtl/>
+              </w:rPr>
+            </w:pPr>
+            <w:r>
+              <w:rPr>
+                <w:rFonts w:hint="cs"/>
+                <w:sz w:val="24"/>
+                <w:szCs w:val="24"/>
+                <w:rtl/>
+              </w:rPr>
+              <w:t>16:00</w:t>
+            </w:r>
+          </w:p>
+        </w:tc>
+        <w:tc>
+          <w:tcPr>
+            <w:tcW w:w="2684" w:type="dxa"/>
+          </w:tcPr>
+          <w:p>
+            <w:pPr>
+              <w:rPr>
+                <w:sz w:val="24"/>
+                <w:szCs w:val="24"/>
+                <w:rtl/>
+              </w:rPr>
+            </w:pPr>
+            <w:r>
+              <w:rPr>
+                <w:rFonts w:hint="cs"/>
+                <w:sz w:val="24"/>
+                <w:szCs w:val="24"/>
+                <w:rtl/>
+              </w:rPr>
+              <w:t>ניקוי קוד מה</w:t>
+            </w:r>
+            <w:r>
+              <w:rPr>
+                <w:rFonts w:hint="cs"/>
+                <w:sz w:val="24"/>
+                <w:szCs w:val="24"/>
+              </w:rPr>
+              <w:t>SCOREBOARD</w:t>
+            </w:r>
+            <w:r>
+              <w:rPr>
+                <w:rFonts w:hint="cs"/>
+                <w:sz w:val="24"/>
+                <w:szCs w:val="24"/>
+                <w:rtl/>
+              </w:rPr>
+              <w:t>.</w:t>
+            </w:r>
+          </w:p>
+        </w:tc>
+      </w:tr>
+      <w:tr>
+        <w:trPr>
+          <w:trHeight w:val="554"/>
+        </w:trPr>
+        <w:tc>
+          <w:tcPr>
+            <w:tcW w:w="2684" w:type="dxa"/>
+          </w:tcPr>
+          <w:p>
+            <w:pPr>
+              <w:rPr>
+                <w:rFonts w:hint="cs"/>
+                <w:sz w:val="24"/>
+                <w:szCs w:val="24"/>
+                <w:rtl/>
+              </w:rPr>
+            </w:pPr>
+            <w:r>
+              <w:rPr>
+                <w:rFonts w:hint="cs"/>
+                <w:sz w:val="24"/>
+                <w:szCs w:val="24"/>
+                <w:rtl/>
+              </w:rPr>
+              <w:t>22.10</w:t>
+            </w:r>
+          </w:p>
+        </w:tc>
+        <w:tc>
+          <w:tcPr>
+            <w:tcW w:w="2684" w:type="dxa"/>
+          </w:tcPr>
+          <w:p>
+            <w:pPr>
+              <w:rPr>
+                <w:rFonts w:hint="cs"/>
+                <w:sz w:val="24"/>
+                <w:szCs w:val="24"/>
+                <w:rtl/>
+              </w:rPr>
+            </w:pPr>
+            <w:r>
+              <w:rPr>
+                <w:rFonts w:hint="cs"/>
+                <w:sz w:val="24"/>
+                <w:szCs w:val="24"/>
+                <w:rtl/>
+              </w:rPr>
+              <w:t>16:15</w:t>
+            </w:r>
+          </w:p>
+        </w:tc>
+        <w:tc>
+          <w:tcPr>
+            <w:tcW w:w="2684" w:type="dxa"/>
+          </w:tcPr>
+          <w:p>
+            <w:pPr>
+              <w:rPr>
+                <w:sz w:val="24"/>
+                <w:szCs w:val="24"/>
+              </w:rPr>
+            </w:pPr>
+            <w:r>
+              <w:rPr>
+                <w:rFonts w:hint="cs"/>
+                <w:sz w:val="24"/>
+                <w:szCs w:val="24"/>
+              </w:rPr>
+              <w:t>T</w:t>
+            </w:r>
+            <w:r>
+              <w:rPr>
+                <w:sz w:val="24"/>
+                <w:szCs w:val="24"/>
+              </w:rPr>
+              <w:t>est Line 2</w:t>
             </w:r>
           </w:p>
         </w:tc>

</xml_diff>

<commit_message>
added many test plan files
</commit_message>
<xml_diff>
--- a/uvm_expt_files/Kmeans_snapshots/פירוט.docx
+++ b/uvm_expt_files/Kmeans_snapshots/פירוט.docx
@@ -3941,7 +3941,6 @@
           <w:p>
             <w:pPr>
               <w:rPr>
-                <w:rFonts w:hint="cs"/>
                 <w:b/>
                 <w:bCs/>
                 <w:color w:val="FF0000"/>
@@ -3971,7 +3970,6 @@
           <w:p>
             <w:pPr>
               <w:rPr>
-                <w:rFonts w:hint="cs"/>
                 <w:b/>
                 <w:bCs/>
                 <w:color w:val="FF0000"/>
@@ -4001,7 +3999,6 @@
           <w:p>
             <w:pPr>
               <w:rPr>
-                <w:rFonts w:hint="cs"/>
                 <w:b/>
                 <w:bCs/>
                 <w:color w:val="FF0000"/>
@@ -4026,7 +4023,6 @@
           <w:p>
             <w:pPr>
               <w:rPr>
-                <w:rFonts w:hint="cs"/>
                 <w:b/>
                 <w:bCs/>
                 <w:color w:val="FF0000"/>
@@ -4059,7 +4055,6 @@
           <w:p>
             <w:pPr>
               <w:rPr>
-                <w:rFonts w:hint="cs"/>
                 <w:sz w:val="24"/>
                 <w:szCs w:val="24"/>
                 <w:rtl/>
@@ -4107,7 +4102,6 @@
           <w:p>
             <w:pPr>
               <w:rPr>
-                <w:rFonts w:hint="cs"/>
                 <w:sz w:val="24"/>
                 <w:szCs w:val="24"/>
                 <w:rtl/>
@@ -4131,6 +4125,84 @@
               </w:rPr>
               <w:lastRenderedPageBreak/>
               <w:t>ליין 4 עם מעל 200 נק' הרוב נופלים.</w:t>
+            </w:r>
+          </w:p>
+        </w:tc>
+      </w:tr>
+      <w:tr>
+        <w:trPr>
+          <w:trHeight w:val="554"/>
+        </w:trPr>
+        <w:tc>
+          <w:tcPr>
+            <w:tcW w:w="2684" w:type="dxa"/>
+          </w:tcPr>
+          <w:p>
+            <w:pPr>
+              <w:rPr>
+                <w:rFonts w:hint="cs"/>
+                <w:sz w:val="24"/>
+                <w:szCs w:val="24"/>
+                <w:rtl/>
+              </w:rPr>
+            </w:pPr>
+            <w:r>
+              <w:rPr>
+                <w:rFonts w:hint="cs"/>
+                <w:sz w:val="24"/>
+                <w:szCs w:val="24"/>
+                <w:rtl/>
+              </w:rPr>
+              <w:lastRenderedPageBreak/>
+              <w:t>5.11</w:t>
+            </w:r>
+          </w:p>
+        </w:tc>
+        <w:tc>
+          <w:tcPr>
+            <w:tcW w:w="2684" w:type="dxa"/>
+          </w:tcPr>
+          <w:p>
+            <w:pPr>
+              <w:rPr>
+                <w:rFonts w:hint="cs"/>
+                <w:sz w:val="24"/>
+                <w:szCs w:val="24"/>
+                <w:rtl/>
+              </w:rPr>
+            </w:pPr>
+            <w:r>
+              <w:rPr>
+                <w:rFonts w:hint="cs"/>
+                <w:sz w:val="24"/>
+                <w:szCs w:val="24"/>
+                <w:rtl/>
+              </w:rPr>
+              <w:t>13:30</w:t>
+            </w:r>
+          </w:p>
+        </w:tc>
+        <w:tc>
+          <w:tcPr>
+            <w:tcW w:w="2684" w:type="dxa"/>
+          </w:tcPr>
+          <w:p>
+            <w:pPr>
+              <w:rPr>
+                <w:rFonts w:hint="cs"/>
+                <w:sz w:val="24"/>
+                <w:szCs w:val="24"/>
+                <w:rtl/>
+              </w:rPr>
+            </w:pPr>
+            <w:r>
+              <w:rPr>
+                <w:rFonts w:hint="cs"/>
+                <w:sz w:val="24"/>
+                <w:szCs w:val="24"/>
+                <w:rtl/>
+              </w:rPr>
+              <w:t>סגירת הסביבה, נותר להריץ את כל הטסט ליין, ולמדוד אחוז כשלון.</w:t>
             </w:r>
           </w:p>
         </w:tc>

</xml_diff>